<commit_message>
agregando cambios del sprint backlog y reporte
</commit_message>
<xml_diff>
--- a/Backlog y Sprints/Formato para el backlog v2.docx
+++ b/Backlog y Sprints/Formato para el backlog v2.docx
@@ -61,7 +61,13 @@
         </w:rPr>
       </w:pPr>
       <w:r>
-        <w:rPr/>
+        <w:rPr>
+          <w:b/>
+          <w:bCs/>
+          <w:color w:val="2F5496" w:themeColor="accent1" w:themeShade="bf"/>
+          <w:sz w:val="28"/>
+          <w:szCs w:val="28"/>
+        </w:rPr>
       </w:r>
     </w:p>
     <w:p>
@@ -102,13 +108,13 @@
       </w:tblPr>
       <w:tblGrid>
         <w:gridCol w:w="1587"/>
-        <w:gridCol w:w="3220"/>
-        <w:gridCol w:w="1558"/>
+        <w:gridCol w:w="3221"/>
+        <w:gridCol w:w="1557"/>
         <w:gridCol w:w="1108"/>
-        <w:gridCol w:w="1270"/>
-        <w:gridCol w:w="1578"/>
-        <w:gridCol w:w="1218"/>
-        <w:gridCol w:w="1511"/>
+        <w:gridCol w:w="1271"/>
+        <w:gridCol w:w="1580"/>
+        <w:gridCol w:w="1217"/>
+        <w:gridCol w:w="1509"/>
       </w:tblGrid>
       <w:tr>
         <w:trPr>
@@ -123,14 +129,14 @@
           <w:p>
             <w:pPr>
               <w:pStyle w:val="Normal"/>
-              <w:widowControl/>
+              <w:widowControl w:val="false"/>
+              <w:suppressAutoHyphens w:val="true"/>
               <w:spacing w:lineRule="auto" w:line="240" w:before="0" w:after="0"/>
               <w:jc w:val="center"/>
               <w:rPr>
                 <w:color w:val="FFFFFF" w:themeColor="background1"/>
               </w:rPr>
             </w:pPr>
-            <w:bookmarkStart w:id="1" w:name="_Hlk129185520"/>
             <w:r>
               <w:rPr>
                 <w:rFonts w:eastAsia="游明朝" w:cs=""/>
@@ -146,14 +152,15 @@
         </w:tc>
         <w:tc>
           <w:tcPr>
-            <w:tcW w:w="3220" w:type="dxa"/>
+            <w:tcW w:w="3221" w:type="dxa"/>
             <w:tcBorders/>
             <w:shd w:color="auto" w:fill="2F5496" w:themeFill="accent1" w:themeFillShade="bf" w:val="clear"/>
           </w:tcPr>
           <w:p>
             <w:pPr>
               <w:pStyle w:val="Normal"/>
-              <w:widowControl/>
+              <w:widowControl w:val="false"/>
+              <w:suppressAutoHyphens w:val="true"/>
               <w:spacing w:lineRule="auto" w:line="240" w:before="0" w:after="0"/>
               <w:jc w:val="center"/>
               <w:rPr>
@@ -175,14 +182,15 @@
         </w:tc>
         <w:tc>
           <w:tcPr>
-            <w:tcW w:w="1558" w:type="dxa"/>
+            <w:tcW w:w="1557" w:type="dxa"/>
             <w:tcBorders/>
             <w:shd w:color="auto" w:fill="2F5496" w:themeFill="accent1" w:themeFillShade="bf" w:val="clear"/>
           </w:tcPr>
           <w:p>
             <w:pPr>
               <w:pStyle w:val="Normal"/>
-              <w:widowControl/>
+              <w:widowControl w:val="false"/>
+              <w:suppressAutoHyphens w:val="true"/>
               <w:spacing w:lineRule="auto" w:line="240" w:before="0" w:after="0"/>
               <w:jc w:val="center"/>
               <w:rPr>
@@ -211,7 +219,8 @@
           <w:p>
             <w:pPr>
               <w:pStyle w:val="Normal"/>
-              <w:widowControl/>
+              <w:widowControl w:val="false"/>
+              <w:suppressAutoHyphens w:val="true"/>
               <w:spacing w:lineRule="auto" w:line="240" w:before="0" w:after="0"/>
               <w:jc w:val="center"/>
               <w:rPr>
@@ -233,14 +242,15 @@
         </w:tc>
         <w:tc>
           <w:tcPr>
-            <w:tcW w:w="1270" w:type="dxa"/>
+            <w:tcW w:w="1271" w:type="dxa"/>
             <w:tcBorders/>
             <w:shd w:color="auto" w:fill="2F5496" w:themeFill="accent1" w:themeFillShade="bf" w:val="clear"/>
           </w:tcPr>
           <w:p>
             <w:pPr>
               <w:pStyle w:val="Normal"/>
-              <w:widowControl/>
+              <w:widowControl w:val="false"/>
+              <w:suppressAutoHyphens w:val="true"/>
               <w:spacing w:lineRule="auto" w:line="240" w:before="0" w:after="0"/>
               <w:jc w:val="center"/>
               <w:rPr>
@@ -262,14 +272,15 @@
         </w:tc>
         <w:tc>
           <w:tcPr>
-            <w:tcW w:w="1578" w:type="dxa"/>
+            <w:tcW w:w="1580" w:type="dxa"/>
             <w:tcBorders/>
             <w:shd w:color="auto" w:fill="2F5496" w:themeFill="accent1" w:themeFillShade="bf" w:val="clear"/>
           </w:tcPr>
           <w:p>
             <w:pPr>
               <w:pStyle w:val="Normal"/>
-              <w:widowControl/>
+              <w:widowControl w:val="false"/>
+              <w:suppressAutoHyphens w:val="true"/>
               <w:spacing w:lineRule="auto" w:line="240" w:before="0" w:after="0"/>
               <w:jc w:val="center"/>
               <w:rPr>
@@ -291,14 +302,15 @@
         </w:tc>
         <w:tc>
           <w:tcPr>
-            <w:tcW w:w="1218" w:type="dxa"/>
+            <w:tcW w:w="1217" w:type="dxa"/>
             <w:tcBorders/>
             <w:shd w:color="auto" w:fill="2F5496" w:themeFill="accent1" w:themeFillShade="bf" w:val="clear"/>
           </w:tcPr>
           <w:p>
             <w:pPr>
               <w:pStyle w:val="Normal"/>
-              <w:widowControl/>
+              <w:widowControl w:val="false"/>
+              <w:suppressAutoHyphens w:val="true"/>
               <w:spacing w:lineRule="auto" w:line="240" w:before="0" w:after="0"/>
               <w:jc w:val="center"/>
               <w:rPr>
@@ -320,14 +332,15 @@
         </w:tc>
         <w:tc>
           <w:tcPr>
-            <w:tcW w:w="1511" w:type="dxa"/>
+            <w:tcW w:w="1509" w:type="dxa"/>
             <w:tcBorders/>
             <w:shd w:color="auto" w:fill="2F5496" w:themeFill="accent1" w:themeFillShade="bf" w:val="clear"/>
           </w:tcPr>
           <w:p>
             <w:pPr>
               <w:pStyle w:val="Normal"/>
-              <w:widowControl/>
+              <w:widowControl w:val="false"/>
+              <w:suppressAutoHyphens w:val="true"/>
               <w:spacing w:lineRule="auto" w:line="240" w:before="0" w:after="0"/>
               <w:jc w:val="center"/>
               <w:rPr>
@@ -360,7 +373,8 @@
           <w:p>
             <w:pPr>
               <w:pStyle w:val="Normal"/>
-              <w:widowControl/>
+              <w:widowControl w:val="false"/>
+              <w:suppressAutoHyphens w:val="true"/>
               <w:spacing w:lineRule="auto" w:line="240" w:before="0" w:after="0"/>
               <w:jc w:val="both"/>
               <w:rPr>
@@ -385,13 +399,14 @@
         </w:tc>
         <w:tc>
           <w:tcPr>
-            <w:tcW w:w="3220" w:type="dxa"/>
-            <w:tcBorders/>
-          </w:tcPr>
-          <w:p>
-            <w:pPr>
-              <w:pStyle w:val="Normal"/>
-              <w:widowControl/>
+            <w:tcW w:w="3221" w:type="dxa"/>
+            <w:tcBorders/>
+          </w:tcPr>
+          <w:p>
+            <w:pPr>
+              <w:pStyle w:val="Normal"/>
+              <w:widowControl w:val="false"/>
+              <w:suppressAutoHyphens w:val="true"/>
               <w:spacing w:lineRule="auto" w:line="240" w:before="0" w:after="0"/>
               <w:jc w:val="both"/>
               <w:rPr>
@@ -416,13 +431,14 @@
         </w:tc>
         <w:tc>
           <w:tcPr>
-            <w:tcW w:w="1558" w:type="dxa"/>
-            <w:tcBorders/>
-          </w:tcPr>
-          <w:p>
-            <w:pPr>
-              <w:pStyle w:val="Normal"/>
-              <w:widowControl/>
+            <w:tcW w:w="1557" w:type="dxa"/>
+            <w:tcBorders/>
+          </w:tcPr>
+          <w:p>
+            <w:pPr>
+              <w:pStyle w:val="Normal"/>
+              <w:widowControl w:val="false"/>
+              <w:suppressAutoHyphens w:val="true"/>
               <w:spacing w:lineRule="auto" w:line="240" w:before="0" w:after="0"/>
               <w:jc w:val="both"/>
               <w:rPr>
@@ -453,7 +469,8 @@
           <w:p>
             <w:pPr>
               <w:pStyle w:val="Normal"/>
-              <w:widowControl/>
+              <w:widowControl w:val="false"/>
+              <w:suppressAutoHyphens w:val="true"/>
               <w:spacing w:lineRule="auto" w:line="240" w:before="0" w:after="0"/>
               <w:jc w:val="both"/>
               <w:rPr>
@@ -478,13 +495,14 @@
         </w:tc>
         <w:tc>
           <w:tcPr>
-            <w:tcW w:w="1270" w:type="dxa"/>
-            <w:tcBorders/>
-          </w:tcPr>
-          <w:p>
-            <w:pPr>
-              <w:pStyle w:val="Normal"/>
-              <w:widowControl/>
+            <w:tcW w:w="1271" w:type="dxa"/>
+            <w:tcBorders/>
+          </w:tcPr>
+          <w:p>
+            <w:pPr>
+              <w:pStyle w:val="Normal"/>
+              <w:widowControl w:val="false"/>
+              <w:suppressAutoHyphens w:val="true"/>
               <w:spacing w:lineRule="auto" w:line="240" w:before="0" w:after="0"/>
               <w:jc w:val="both"/>
               <w:rPr>
@@ -509,13 +527,14 @@
         </w:tc>
         <w:tc>
           <w:tcPr>
-            <w:tcW w:w="1578" w:type="dxa"/>
-            <w:tcBorders/>
-          </w:tcPr>
-          <w:p>
-            <w:pPr>
-              <w:pStyle w:val="Normal"/>
-              <w:widowControl/>
+            <w:tcW w:w="1580" w:type="dxa"/>
+            <w:tcBorders/>
+          </w:tcPr>
+          <w:p>
+            <w:pPr>
+              <w:pStyle w:val="Normal"/>
+              <w:widowControl w:val="false"/>
+              <w:suppressAutoHyphens w:val="true"/>
               <w:spacing w:lineRule="auto" w:line="240" w:before="0" w:after="0"/>
               <w:jc w:val="both"/>
               <w:rPr>
@@ -540,13 +559,14 @@
         </w:tc>
         <w:tc>
           <w:tcPr>
-            <w:tcW w:w="1218" w:type="dxa"/>
-            <w:tcBorders/>
-          </w:tcPr>
-          <w:p>
-            <w:pPr>
-              <w:pStyle w:val="Normal"/>
-              <w:widowControl/>
+            <w:tcW w:w="1217" w:type="dxa"/>
+            <w:tcBorders/>
+          </w:tcPr>
+          <w:p>
+            <w:pPr>
+              <w:pStyle w:val="Normal"/>
+              <w:widowControl w:val="false"/>
+              <w:suppressAutoHyphens w:val="true"/>
               <w:spacing w:lineRule="auto" w:line="240" w:before="0" w:after="0"/>
               <w:jc w:val="both"/>
               <w:rPr>
@@ -571,13 +591,14 @@
         </w:tc>
         <w:tc>
           <w:tcPr>
-            <w:tcW w:w="1511" w:type="dxa"/>
-            <w:tcBorders/>
-          </w:tcPr>
-          <w:p>
-            <w:pPr>
-              <w:pStyle w:val="Normal"/>
-              <w:widowControl/>
+            <w:tcW w:w="1509" w:type="dxa"/>
+            <w:tcBorders/>
+          </w:tcPr>
+          <w:p>
+            <w:pPr>
+              <w:pStyle w:val="Normal"/>
+              <w:widowControl w:val="false"/>
+              <w:suppressAutoHyphens w:val="true"/>
               <w:spacing w:lineRule="auto" w:line="240" w:before="0" w:after="0"/>
               <w:jc w:val="both"/>
               <w:rPr>
@@ -613,7 +634,8 @@
           <w:p>
             <w:pPr>
               <w:pStyle w:val="Normal"/>
-              <w:widowControl/>
+              <w:widowControl w:val="false"/>
+              <w:suppressAutoHyphens w:val="true"/>
               <w:spacing w:lineRule="auto" w:line="240" w:before="0" w:after="0"/>
               <w:jc w:val="both"/>
               <w:rPr>
@@ -638,13 +660,14 @@
         </w:tc>
         <w:tc>
           <w:tcPr>
-            <w:tcW w:w="3220" w:type="dxa"/>
-            <w:tcBorders/>
-          </w:tcPr>
-          <w:p>
-            <w:pPr>
-              <w:pStyle w:val="Normal"/>
-              <w:widowControl/>
+            <w:tcW w:w="3221" w:type="dxa"/>
+            <w:tcBorders/>
+          </w:tcPr>
+          <w:p>
+            <w:pPr>
+              <w:pStyle w:val="Normal"/>
+              <w:widowControl w:val="false"/>
+              <w:suppressAutoHyphens w:val="true"/>
               <w:spacing w:lineRule="auto" w:line="240" w:before="0" w:after="0"/>
               <w:jc w:val="both"/>
               <w:rPr>
@@ -669,13 +692,14 @@
         </w:tc>
         <w:tc>
           <w:tcPr>
-            <w:tcW w:w="1558" w:type="dxa"/>
-            <w:tcBorders/>
-          </w:tcPr>
-          <w:p>
-            <w:pPr>
-              <w:pStyle w:val="Normal"/>
-              <w:widowControl/>
+            <w:tcW w:w="1557" w:type="dxa"/>
+            <w:tcBorders/>
+          </w:tcPr>
+          <w:p>
+            <w:pPr>
+              <w:pStyle w:val="Normal"/>
+              <w:widowControl w:val="false"/>
+              <w:suppressAutoHyphens w:val="true"/>
               <w:spacing w:lineRule="auto" w:line="240" w:before="0" w:after="0"/>
               <w:jc w:val="both"/>
               <w:rPr>
@@ -706,7 +730,8 @@
           <w:p>
             <w:pPr>
               <w:pStyle w:val="Normal"/>
-              <w:widowControl/>
+              <w:widowControl w:val="false"/>
+              <w:suppressAutoHyphens w:val="true"/>
               <w:spacing w:lineRule="auto" w:line="240" w:before="0" w:after="0"/>
               <w:jc w:val="both"/>
               <w:rPr>
@@ -731,13 +756,14 @@
         </w:tc>
         <w:tc>
           <w:tcPr>
-            <w:tcW w:w="1270" w:type="dxa"/>
-            <w:tcBorders/>
-          </w:tcPr>
-          <w:p>
-            <w:pPr>
-              <w:pStyle w:val="Normal"/>
-              <w:widowControl/>
+            <w:tcW w:w="1271" w:type="dxa"/>
+            <w:tcBorders/>
+          </w:tcPr>
+          <w:p>
+            <w:pPr>
+              <w:pStyle w:val="Normal"/>
+              <w:widowControl w:val="false"/>
+              <w:suppressAutoHyphens w:val="true"/>
               <w:spacing w:lineRule="auto" w:line="240" w:before="0" w:after="0"/>
               <w:jc w:val="both"/>
               <w:rPr>
@@ -762,13 +788,14 @@
         </w:tc>
         <w:tc>
           <w:tcPr>
-            <w:tcW w:w="1578" w:type="dxa"/>
-            <w:tcBorders/>
-          </w:tcPr>
-          <w:p>
-            <w:pPr>
-              <w:pStyle w:val="Normal"/>
-              <w:widowControl/>
+            <w:tcW w:w="1580" w:type="dxa"/>
+            <w:tcBorders/>
+          </w:tcPr>
+          <w:p>
+            <w:pPr>
+              <w:pStyle w:val="Normal"/>
+              <w:widowControl w:val="false"/>
+              <w:suppressAutoHyphens w:val="true"/>
               <w:spacing w:lineRule="auto" w:line="240" w:before="0" w:after="0"/>
               <w:jc w:val="both"/>
               <w:rPr>
@@ -793,13 +820,14 @@
         </w:tc>
         <w:tc>
           <w:tcPr>
-            <w:tcW w:w="1218" w:type="dxa"/>
-            <w:tcBorders/>
-          </w:tcPr>
-          <w:p>
-            <w:pPr>
-              <w:pStyle w:val="Normal"/>
-              <w:widowControl/>
+            <w:tcW w:w="1217" w:type="dxa"/>
+            <w:tcBorders/>
+          </w:tcPr>
+          <w:p>
+            <w:pPr>
+              <w:pStyle w:val="Normal"/>
+              <w:widowControl w:val="false"/>
+              <w:suppressAutoHyphens w:val="true"/>
               <w:spacing w:lineRule="auto" w:line="240" w:before="0" w:after="0"/>
               <w:jc w:val="both"/>
               <w:rPr>
@@ -824,13 +852,14 @@
         </w:tc>
         <w:tc>
           <w:tcPr>
-            <w:tcW w:w="1511" w:type="dxa"/>
-            <w:tcBorders/>
-          </w:tcPr>
-          <w:p>
-            <w:pPr>
-              <w:pStyle w:val="Normal"/>
-              <w:widowControl/>
+            <w:tcW w:w="1509" w:type="dxa"/>
+            <w:tcBorders/>
+          </w:tcPr>
+          <w:p>
+            <w:pPr>
+              <w:pStyle w:val="Normal"/>
+              <w:widowControl w:val="false"/>
+              <w:suppressAutoHyphens w:val="true"/>
               <w:spacing w:lineRule="auto" w:line="240" w:before="0" w:after="0"/>
               <w:jc w:val="both"/>
               <w:rPr>
@@ -866,7 +895,8 @@
           <w:p>
             <w:pPr>
               <w:pStyle w:val="Normal"/>
-              <w:widowControl/>
+              <w:widowControl w:val="false"/>
+              <w:suppressAutoHyphens w:val="true"/>
               <w:spacing w:lineRule="auto" w:line="240" w:before="0" w:after="0"/>
               <w:jc w:val="both"/>
               <w:rPr>
@@ -891,13 +921,14 @@
         </w:tc>
         <w:tc>
           <w:tcPr>
-            <w:tcW w:w="3220" w:type="dxa"/>
-            <w:tcBorders/>
-          </w:tcPr>
-          <w:p>
-            <w:pPr>
-              <w:pStyle w:val="Normal"/>
-              <w:widowControl/>
+            <w:tcW w:w="3221" w:type="dxa"/>
+            <w:tcBorders/>
+          </w:tcPr>
+          <w:p>
+            <w:pPr>
+              <w:pStyle w:val="Normal"/>
+              <w:widowControl w:val="false"/>
+              <w:suppressAutoHyphens w:val="true"/>
               <w:spacing w:lineRule="auto" w:line="240" w:before="0" w:after="0"/>
               <w:jc w:val="both"/>
               <w:rPr>
@@ -922,13 +953,14 @@
         </w:tc>
         <w:tc>
           <w:tcPr>
-            <w:tcW w:w="1558" w:type="dxa"/>
-            <w:tcBorders/>
-          </w:tcPr>
-          <w:p>
-            <w:pPr>
-              <w:pStyle w:val="Normal"/>
-              <w:widowControl/>
+            <w:tcW w:w="1557" w:type="dxa"/>
+            <w:tcBorders/>
+          </w:tcPr>
+          <w:p>
+            <w:pPr>
+              <w:pStyle w:val="Normal"/>
+              <w:widowControl w:val="false"/>
+              <w:suppressAutoHyphens w:val="true"/>
               <w:spacing w:lineRule="auto" w:line="240" w:before="0" w:after="0"/>
               <w:jc w:val="both"/>
               <w:rPr>
@@ -959,7 +991,8 @@
           <w:p>
             <w:pPr>
               <w:pStyle w:val="Normal"/>
-              <w:widowControl/>
+              <w:widowControl w:val="false"/>
+              <w:suppressAutoHyphens w:val="true"/>
               <w:spacing w:lineRule="auto" w:line="240" w:before="0" w:after="0"/>
               <w:jc w:val="both"/>
               <w:rPr>
@@ -984,13 +1017,14 @@
         </w:tc>
         <w:tc>
           <w:tcPr>
-            <w:tcW w:w="1270" w:type="dxa"/>
-            <w:tcBorders/>
-          </w:tcPr>
-          <w:p>
-            <w:pPr>
-              <w:pStyle w:val="Normal"/>
-              <w:widowControl/>
+            <w:tcW w:w="1271" w:type="dxa"/>
+            <w:tcBorders/>
+          </w:tcPr>
+          <w:p>
+            <w:pPr>
+              <w:pStyle w:val="Normal"/>
+              <w:widowControl w:val="false"/>
+              <w:suppressAutoHyphens w:val="true"/>
               <w:spacing w:lineRule="auto" w:line="240" w:before="0" w:after="0"/>
               <w:jc w:val="both"/>
               <w:rPr>
@@ -1015,13 +1049,14 @@
         </w:tc>
         <w:tc>
           <w:tcPr>
-            <w:tcW w:w="1578" w:type="dxa"/>
-            <w:tcBorders/>
-          </w:tcPr>
-          <w:p>
-            <w:pPr>
-              <w:pStyle w:val="Normal"/>
-              <w:widowControl/>
+            <w:tcW w:w="1580" w:type="dxa"/>
+            <w:tcBorders/>
+          </w:tcPr>
+          <w:p>
+            <w:pPr>
+              <w:pStyle w:val="Normal"/>
+              <w:widowControl w:val="false"/>
+              <w:suppressAutoHyphens w:val="true"/>
               <w:spacing w:lineRule="auto" w:line="240" w:before="0" w:after="0"/>
               <w:jc w:val="both"/>
               <w:rPr>
@@ -1046,13 +1081,14 @@
         </w:tc>
         <w:tc>
           <w:tcPr>
-            <w:tcW w:w="1218" w:type="dxa"/>
-            <w:tcBorders/>
-          </w:tcPr>
-          <w:p>
-            <w:pPr>
-              <w:pStyle w:val="Normal"/>
-              <w:widowControl/>
+            <w:tcW w:w="1217" w:type="dxa"/>
+            <w:tcBorders/>
+          </w:tcPr>
+          <w:p>
+            <w:pPr>
+              <w:pStyle w:val="Normal"/>
+              <w:widowControl w:val="false"/>
+              <w:suppressAutoHyphens w:val="true"/>
               <w:spacing w:lineRule="auto" w:line="240" w:before="0" w:after="0"/>
               <w:jc w:val="both"/>
               <w:rPr>
@@ -1077,13 +1113,14 @@
         </w:tc>
         <w:tc>
           <w:tcPr>
-            <w:tcW w:w="1511" w:type="dxa"/>
-            <w:tcBorders/>
-          </w:tcPr>
-          <w:p>
-            <w:pPr>
-              <w:pStyle w:val="Normal"/>
-              <w:widowControl/>
+            <w:tcW w:w="1509" w:type="dxa"/>
+            <w:tcBorders/>
+          </w:tcPr>
+          <w:p>
+            <w:pPr>
+              <w:pStyle w:val="Normal"/>
+              <w:widowControl w:val="false"/>
+              <w:suppressAutoHyphens w:val="true"/>
               <w:spacing w:lineRule="auto" w:line="240" w:before="0" w:after="0"/>
               <w:jc w:val="both"/>
               <w:rPr>
@@ -1119,7 +1156,8 @@
           <w:p>
             <w:pPr>
               <w:pStyle w:val="Normal"/>
-              <w:widowControl/>
+              <w:widowControl w:val="false"/>
+              <w:suppressAutoHyphens w:val="true"/>
               <w:spacing w:lineRule="auto" w:line="240" w:before="0" w:after="0"/>
               <w:jc w:val="both"/>
               <w:rPr>
@@ -1144,13 +1182,14 @@
         </w:tc>
         <w:tc>
           <w:tcPr>
-            <w:tcW w:w="3220" w:type="dxa"/>
-            <w:tcBorders/>
-          </w:tcPr>
-          <w:p>
-            <w:pPr>
-              <w:pStyle w:val="Normal"/>
-              <w:widowControl/>
+            <w:tcW w:w="3221" w:type="dxa"/>
+            <w:tcBorders/>
+          </w:tcPr>
+          <w:p>
+            <w:pPr>
+              <w:pStyle w:val="Normal"/>
+              <w:widowControl w:val="false"/>
+              <w:suppressAutoHyphens w:val="true"/>
               <w:spacing w:lineRule="auto" w:line="240" w:before="0" w:after="0"/>
               <w:jc w:val="both"/>
               <w:rPr>
@@ -1175,13 +1214,14 @@
         </w:tc>
         <w:tc>
           <w:tcPr>
-            <w:tcW w:w="1558" w:type="dxa"/>
-            <w:tcBorders/>
-          </w:tcPr>
-          <w:p>
-            <w:pPr>
-              <w:pStyle w:val="Normal"/>
-              <w:widowControl/>
+            <w:tcW w:w="1557" w:type="dxa"/>
+            <w:tcBorders/>
+          </w:tcPr>
+          <w:p>
+            <w:pPr>
+              <w:pStyle w:val="Normal"/>
+              <w:widowControl w:val="false"/>
+              <w:suppressAutoHyphens w:val="true"/>
               <w:spacing w:lineRule="auto" w:line="240" w:before="0" w:after="0"/>
               <w:jc w:val="both"/>
               <w:rPr>
@@ -1212,7 +1252,333 @@
           <w:p>
             <w:pPr>
               <w:pStyle w:val="Normal"/>
-              <w:widowControl/>
+              <w:widowControl w:val="false"/>
+              <w:suppressAutoHyphens w:val="true"/>
+              <w:spacing w:lineRule="auto" w:line="240" w:before="0" w:after="0"/>
+              <w:jc w:val="both"/>
+              <w:rPr>
+                <w:rFonts w:ascii="Calibri" w:hAnsi="Calibri" w:eastAsia="游明朝" w:cs=""/>
+                <w:kern w:val="0"/>
+                <w:sz w:val="22"/>
+                <w:szCs w:val="22"/>
+                <w:lang w:val="es-MX" w:eastAsia="ja-JP" w:bidi="ar-SA"/>
+              </w:rPr>
+            </w:pPr>
+            <w:r>
+              <w:rPr>
+                <w:rFonts w:eastAsia="游明朝" w:cs=""/>
+                <w:kern w:val="0"/>
+                <w:sz w:val="22"/>
+                <w:szCs w:val="22"/>
+                <w:lang w:val="es-MX" w:eastAsia="ja-JP" w:bidi="ar-SA"/>
+              </w:rPr>
+              <w:t>Finalizada</w:t>
+            </w:r>
+          </w:p>
+        </w:tc>
+        <w:tc>
+          <w:tcPr>
+            <w:tcW w:w="1271" w:type="dxa"/>
+            <w:tcBorders/>
+          </w:tcPr>
+          <w:p>
+            <w:pPr>
+              <w:pStyle w:val="Normal"/>
+              <w:widowControl w:val="false"/>
+              <w:suppressAutoHyphens w:val="true"/>
+              <w:spacing w:lineRule="auto" w:line="240" w:before="0" w:after="0"/>
+              <w:jc w:val="both"/>
+              <w:rPr>
+                <w:rFonts w:ascii="Calibri" w:hAnsi="Calibri" w:eastAsia="游明朝" w:cs=""/>
+                <w:kern w:val="0"/>
+                <w:sz w:val="22"/>
+                <w:szCs w:val="22"/>
+                <w:lang w:val="es-MX" w:eastAsia="ja-JP" w:bidi="ar-SA"/>
+              </w:rPr>
+            </w:pPr>
+            <w:r>
+              <w:rPr>
+                <w:rFonts w:eastAsia="游明朝" w:cs=""/>
+                <w:kern w:val="0"/>
+                <w:sz w:val="22"/>
+                <w:szCs w:val="22"/>
+                <w:lang w:val="es-MX" w:eastAsia="ja-JP" w:bidi="ar-SA"/>
+              </w:rPr>
+              <w:t>10</w:t>
+            </w:r>
+          </w:p>
+        </w:tc>
+        <w:tc>
+          <w:tcPr>
+            <w:tcW w:w="1580" w:type="dxa"/>
+            <w:tcBorders/>
+          </w:tcPr>
+          <w:p>
+            <w:pPr>
+              <w:pStyle w:val="Normal"/>
+              <w:widowControl w:val="false"/>
+              <w:suppressAutoHyphens w:val="true"/>
+              <w:spacing w:lineRule="auto" w:line="240" w:before="0" w:after="0"/>
+              <w:jc w:val="both"/>
+              <w:rPr>
+                <w:rFonts w:ascii="Calibri" w:hAnsi="Calibri" w:eastAsia="游明朝" w:cs=""/>
+                <w:kern w:val="0"/>
+                <w:sz w:val="22"/>
+                <w:szCs w:val="22"/>
+                <w:lang w:val="es-MX" w:eastAsia="ja-JP" w:bidi="ar-SA"/>
+              </w:rPr>
+            </w:pPr>
+            <w:r>
+              <w:rPr>
+                <w:rFonts w:eastAsia="游明朝" w:cs=""/>
+                <w:kern w:val="0"/>
+                <w:sz w:val="22"/>
+                <w:szCs w:val="22"/>
+                <w:lang w:val="es-MX" w:eastAsia="ja-JP" w:bidi="ar-SA"/>
+              </w:rPr>
+              <w:t>3</w:t>
+            </w:r>
+          </w:p>
+        </w:tc>
+        <w:tc>
+          <w:tcPr>
+            <w:tcW w:w="1217" w:type="dxa"/>
+            <w:tcBorders/>
+          </w:tcPr>
+          <w:p>
+            <w:pPr>
+              <w:pStyle w:val="Normal"/>
+              <w:widowControl w:val="false"/>
+              <w:suppressAutoHyphens w:val="true"/>
+              <w:spacing w:lineRule="auto" w:line="240" w:before="0" w:after="0"/>
+              <w:jc w:val="both"/>
+              <w:rPr>
+                <w:rFonts w:ascii="Calibri" w:hAnsi="Calibri" w:eastAsia="游明朝" w:cs=""/>
+                <w:kern w:val="0"/>
+                <w:sz w:val="22"/>
+                <w:szCs w:val="22"/>
+                <w:lang w:val="es-MX" w:eastAsia="ja-JP" w:bidi="ar-SA"/>
+              </w:rPr>
+            </w:pPr>
+            <w:r>
+              <w:rPr>
+                <w:rFonts w:eastAsia="游明朝" w:cs=""/>
+                <w:kern w:val="0"/>
+                <w:sz w:val="22"/>
+                <w:szCs w:val="22"/>
+                <w:lang w:val="es-MX" w:eastAsia="ja-JP" w:bidi="ar-SA"/>
+              </w:rPr>
+              <w:t>4</w:t>
+            </w:r>
+          </w:p>
+        </w:tc>
+        <w:tc>
+          <w:tcPr>
+            <w:tcW w:w="1509" w:type="dxa"/>
+            <w:tcBorders/>
+          </w:tcPr>
+          <w:p>
+            <w:pPr>
+              <w:pStyle w:val="Normal"/>
+              <w:widowControl w:val="false"/>
+              <w:suppressAutoHyphens w:val="true"/>
+              <w:spacing w:lineRule="auto" w:line="240" w:before="0" w:after="0"/>
+              <w:jc w:val="both"/>
+              <w:rPr>
+                <w:rFonts w:ascii="Calibri" w:hAnsi="Calibri" w:eastAsia="游明朝" w:cs=""/>
+                <w:kern w:val="0"/>
+                <w:sz w:val="22"/>
+                <w:szCs w:val="22"/>
+                <w:lang w:val="es-MX" w:eastAsia="ja-JP" w:bidi="ar-SA"/>
+              </w:rPr>
+            </w:pPr>
+            <w:r>
+              <w:rPr>
+                <w:rFonts w:eastAsia="游明朝" w:cs=""/>
+                <w:kern w:val="0"/>
+                <w:sz w:val="22"/>
+                <w:szCs w:val="22"/>
+                <w:lang w:val="es-MX" w:eastAsia="ja-JP" w:bidi="ar-SA"/>
+              </w:rPr>
+              <w:t>Conexión a las bases de datos para poder mostrar la información de usuarios y registros.</w:t>
+            </w:r>
+          </w:p>
+          <w:p>
+            <w:pPr>
+              <w:pStyle w:val="Normal"/>
+              <w:widowControl w:val="false"/>
+              <w:suppressAutoHyphens w:val="true"/>
+              <w:spacing w:lineRule="auto" w:line="240" w:before="0" w:after="0"/>
+              <w:jc w:val="both"/>
+              <w:rPr>
+                <w:rFonts w:ascii="Calibri" w:hAnsi="Calibri" w:eastAsia="游明朝" w:cs=""/>
+                <w:kern w:val="0"/>
+                <w:sz w:val="22"/>
+                <w:szCs w:val="22"/>
+                <w:lang w:val="es-MX" w:eastAsia="ja-JP" w:bidi="ar-SA"/>
+              </w:rPr>
+            </w:pPr>
+            <w:r>
+              <w:rPr>
+                <w:rFonts w:eastAsia="游明朝" w:cs=""/>
+                <w:kern w:val="0"/>
+                <w:sz w:val="22"/>
+                <w:szCs w:val="22"/>
+                <w:lang w:val="es-MX" w:eastAsia="ja-JP" w:bidi="ar-SA"/>
+              </w:rPr>
+              <w:t>Ajustar tiempos por periodo vacacional</w:t>
+            </w:r>
+          </w:p>
+        </w:tc>
+      </w:tr>
+      <w:tr>
+        <w:trPr>
+          <w:trHeight w:val="1847" w:hRule="atLeast"/>
+        </w:trPr>
+        <w:tc>
+          <w:tcPr>
+            <w:tcW w:w="1587" w:type="dxa"/>
+            <w:tcBorders>
+              <w:top w:val="nil"/>
+            </w:tcBorders>
+          </w:tcPr>
+          <w:p>
+            <w:pPr>
+              <w:pStyle w:val="Normal"/>
+              <w:widowControl w:val="false"/>
+              <w:suppressAutoHyphens w:val="true"/>
+              <w:spacing w:lineRule="auto" w:line="240" w:before="0" w:after="0"/>
+              <w:jc w:val="both"/>
+              <w:rPr>
+                <w:rFonts w:ascii="Calibri" w:hAnsi="Calibri" w:eastAsia="游明朝" w:cs=""/>
+                <w:kern w:val="0"/>
+                <w:sz w:val="22"/>
+                <w:szCs w:val="22"/>
+                <w:lang w:val="es-MX" w:eastAsia="ja-JP" w:bidi="ar-SA"/>
+              </w:rPr>
+            </w:pPr>
+            <w:r>
+              <w:rPr>
+                <w:rFonts w:eastAsia="游明朝" w:cs=""/>
+                <w:kern w:val="0"/>
+                <w:sz w:val="22"/>
+                <w:szCs w:val="22"/>
+                <w:lang w:val="es-MX" w:eastAsia="ja-JP" w:bidi="ar-SA"/>
+              </w:rPr>
+              <w:t>T-ARNPCV0</w:t>
+            </w:r>
+            <w:r>
+              <w:rPr>
+                <w:rFonts w:eastAsia="游明朝" w:cs=""/>
+                <w:kern w:val="0"/>
+                <w:sz w:val="22"/>
+                <w:szCs w:val="22"/>
+                <w:lang w:val="es-MX" w:eastAsia="ja-JP" w:bidi="ar-SA"/>
+              </w:rPr>
+              <w:t>5</w:t>
+            </w:r>
+          </w:p>
+        </w:tc>
+        <w:tc>
+          <w:tcPr>
+            <w:tcW w:w="3221" w:type="dxa"/>
+            <w:tcBorders>
+              <w:top w:val="nil"/>
+            </w:tcBorders>
+          </w:tcPr>
+          <w:p>
+            <w:pPr>
+              <w:pStyle w:val="Normal"/>
+              <w:widowControl w:val="false"/>
+              <w:suppressAutoHyphens w:val="true"/>
+              <w:spacing w:lineRule="auto" w:line="240" w:before="0" w:after="0"/>
+              <w:jc w:val="both"/>
+              <w:rPr>
+                <w:rFonts w:ascii="Calibri" w:hAnsi="Calibri" w:eastAsia="游明朝" w:cs=""/>
+                <w:kern w:val="0"/>
+                <w:sz w:val="22"/>
+                <w:szCs w:val="22"/>
+                <w:lang w:val="es-MX" w:eastAsia="ja-JP" w:bidi="ar-SA"/>
+              </w:rPr>
+            </w:pPr>
+            <w:r>
+              <w:rPr>
+                <w:rFonts w:eastAsia="游明朝" w:cs=""/>
+                <w:kern w:val="0"/>
+                <w:sz w:val="22"/>
+                <w:szCs w:val="22"/>
+                <w:lang w:val="es-MX" w:eastAsia="ja-JP" w:bidi="ar-SA"/>
+              </w:rPr>
+              <w:t>C</w:t>
+            </w:r>
+            <w:r>
+              <w:rPr>
+                <w:rFonts w:eastAsia="游明朝" w:cs=""/>
+                <w:kern w:val="0"/>
+                <w:sz w:val="22"/>
+                <w:szCs w:val="22"/>
+                <w:lang w:val="es-MX" w:eastAsia="ja-JP" w:bidi="ar-SA"/>
+              </w:rPr>
+              <w:t xml:space="preserve">omo cliente quiero disponer de un sistema web donde se muestren los registros de componentes vendidos y de que cliente o proveedor son los registros, </w:t>
+            </w:r>
+            <w:r>
+              <w:rPr>
+                <w:rFonts w:eastAsia="游明朝" w:cs=""/>
+                <w:kern w:val="0"/>
+                <w:sz w:val="22"/>
+                <w:szCs w:val="22"/>
+                <w:lang w:val="es-MX" w:eastAsia="ja-JP" w:bidi="ar-SA"/>
+              </w:rPr>
+              <w:t>donde se puedan hacer búsquedas, filtros, tenga un menu.</w:t>
+            </w:r>
+          </w:p>
+        </w:tc>
+        <w:tc>
+          <w:tcPr>
+            <w:tcW w:w="1557" w:type="dxa"/>
+            <w:tcBorders>
+              <w:top w:val="nil"/>
+            </w:tcBorders>
+          </w:tcPr>
+          <w:p>
+            <w:pPr>
+              <w:pStyle w:val="Normal"/>
+              <w:widowControl w:val="false"/>
+              <w:suppressAutoHyphens w:val="true"/>
+              <w:spacing w:lineRule="auto" w:line="240" w:before="0" w:after="0"/>
+              <w:jc w:val="both"/>
+              <w:rPr>
+                <w:rFonts w:ascii="Calibri" w:hAnsi="Calibri" w:eastAsia="游明朝" w:cs=""/>
+                <w:kern w:val="0"/>
+                <w:sz w:val="22"/>
+                <w:szCs w:val="22"/>
+                <w:lang w:val="es-MX" w:eastAsia="ja-JP" w:bidi="ar-SA"/>
+              </w:rPr>
+            </w:pPr>
+            <w:r>
+              <w:rPr>
+                <w:rFonts w:eastAsia="游明朝" w:cs=""/>
+                <w:kern w:val="0"/>
+                <w:sz w:val="22"/>
+                <w:szCs w:val="22"/>
+                <w:lang w:val="es-MX" w:eastAsia="ja-JP" w:bidi="ar-SA"/>
+              </w:rPr>
+              <w:t>Web registros</w:t>
+            </w:r>
+          </w:p>
+        </w:tc>
+        <w:tc>
+          <w:tcPr>
+            <w:tcW w:w="1108" w:type="dxa"/>
+            <w:tcBorders>
+              <w:top w:val="nil"/>
+            </w:tcBorders>
+          </w:tcPr>
+          <w:p>
+            <w:pPr>
+              <w:pStyle w:val="Normal"/>
+              <w:widowControl w:val="false"/>
+              <w:suppressAutoHyphens w:val="true"/>
               <w:spacing w:lineRule="auto" w:line="240" w:before="0" w:after="0"/>
               <w:jc w:val="both"/>
               <w:rPr>
@@ -1237,13 +1603,16 @@
         </w:tc>
         <w:tc>
           <w:tcPr>
-            <w:tcW w:w="1270" w:type="dxa"/>
-            <w:tcBorders/>
-          </w:tcPr>
-          <w:p>
-            <w:pPr>
-              <w:pStyle w:val="Normal"/>
-              <w:widowControl/>
+            <w:tcW w:w="1271" w:type="dxa"/>
+            <w:tcBorders>
+              <w:top w:val="nil"/>
+            </w:tcBorders>
+          </w:tcPr>
+          <w:p>
+            <w:pPr>
+              <w:pStyle w:val="Normal"/>
+              <w:widowControl w:val="false"/>
+              <w:suppressAutoHyphens w:val="true"/>
               <w:spacing w:lineRule="auto" w:line="240" w:before="0" w:after="0"/>
               <w:jc w:val="both"/>
               <w:rPr>
@@ -1268,44 +1637,16 @@
         </w:tc>
         <w:tc>
           <w:tcPr>
-            <w:tcW w:w="1578" w:type="dxa"/>
-            <w:tcBorders/>
-          </w:tcPr>
-          <w:p>
-            <w:pPr>
-              <w:pStyle w:val="Normal"/>
-              <w:widowControl/>
-              <w:spacing w:lineRule="auto" w:line="240" w:before="0" w:after="0"/>
-              <w:jc w:val="both"/>
-              <w:rPr>
-                <w:rFonts w:ascii="Calibri" w:hAnsi="Calibri" w:eastAsia="游明朝" w:cs=""/>
-                <w:kern w:val="0"/>
-                <w:sz w:val="22"/>
-                <w:szCs w:val="22"/>
-                <w:lang w:val="es-MX" w:eastAsia="ja-JP" w:bidi="ar-SA"/>
-              </w:rPr>
-            </w:pPr>
-            <w:r>
-              <w:rPr>
-                <w:rFonts w:eastAsia="游明朝" w:cs=""/>
-                <w:kern w:val="0"/>
-                <w:sz w:val="22"/>
-                <w:szCs w:val="22"/>
-                <w:lang w:val="es-MX" w:eastAsia="ja-JP" w:bidi="ar-SA"/>
-              </w:rPr>
-              <w:t>3</w:t>
-            </w:r>
-          </w:p>
-        </w:tc>
-        <w:tc>
-          <w:tcPr>
-            <w:tcW w:w="1218" w:type="dxa"/>
-            <w:tcBorders/>
-          </w:tcPr>
-          <w:p>
-            <w:pPr>
-              <w:pStyle w:val="Normal"/>
-              <w:widowControl/>
+            <w:tcW w:w="1580" w:type="dxa"/>
+            <w:tcBorders>
+              <w:top w:val="nil"/>
+            </w:tcBorders>
+          </w:tcPr>
+          <w:p>
+            <w:pPr>
+              <w:pStyle w:val="Normal"/>
+              <w:widowControl w:val="false"/>
+              <w:suppressAutoHyphens w:val="true"/>
               <w:spacing w:lineRule="auto" w:line="240" w:before="0" w:after="0"/>
               <w:jc w:val="both"/>
               <w:rPr>
@@ -1330,32 +1671,95 @@
         </w:tc>
         <w:tc>
           <w:tcPr>
-            <w:tcW w:w="1511" w:type="dxa"/>
-            <w:tcBorders/>
-          </w:tcPr>
-          <w:p>
-            <w:pPr>
-              <w:pStyle w:val="Normal"/>
-              <w:widowControl/>
-              <w:spacing w:lineRule="auto" w:line="240" w:before="0" w:after="0"/>
-              <w:jc w:val="both"/>
-              <w:rPr>
-                <w:rFonts w:ascii="Calibri" w:hAnsi="Calibri" w:eastAsia="游明朝" w:cs=""/>
-                <w:kern w:val="0"/>
-                <w:sz w:val="22"/>
-                <w:szCs w:val="22"/>
-                <w:lang w:val="es-MX" w:eastAsia="ja-JP" w:bidi="ar-SA"/>
-              </w:rPr>
-            </w:pPr>
-            <w:r>
-              <w:rPr>
-                <w:rFonts w:eastAsia="游明朝" w:cs=""/>
-                <w:kern w:val="0"/>
-                <w:sz w:val="22"/>
-                <w:szCs w:val="22"/>
-                <w:lang w:val="es-MX" w:eastAsia="ja-JP" w:bidi="ar-SA"/>
-              </w:rPr>
-              <w:t>Conexión a las bases de datos para poder mostrar la información de usuarios y registros</w:t>
+            <w:tcW w:w="1217" w:type="dxa"/>
+            <w:tcBorders>
+              <w:top w:val="nil"/>
+            </w:tcBorders>
+          </w:tcPr>
+          <w:p>
+            <w:pPr>
+              <w:pStyle w:val="Normal"/>
+              <w:widowControl w:val="false"/>
+              <w:suppressAutoHyphens w:val="true"/>
+              <w:spacing w:lineRule="auto" w:line="240" w:before="0" w:after="0"/>
+              <w:jc w:val="both"/>
+              <w:rPr>
+                <w:rFonts w:ascii="Calibri" w:hAnsi="Calibri" w:eastAsia="游明朝" w:cs=""/>
+                <w:kern w:val="0"/>
+                <w:sz w:val="22"/>
+                <w:szCs w:val="22"/>
+                <w:lang w:val="es-MX" w:eastAsia="ja-JP" w:bidi="ar-SA"/>
+              </w:rPr>
+            </w:pPr>
+            <w:r>
+              <w:rPr>
+                <w:rFonts w:eastAsia="游明朝" w:cs=""/>
+                <w:kern w:val="0"/>
+                <w:sz w:val="22"/>
+                <w:szCs w:val="22"/>
+                <w:lang w:val="es-MX" w:eastAsia="ja-JP" w:bidi="ar-SA"/>
+              </w:rPr>
+              <w:t>4</w:t>
+            </w:r>
+          </w:p>
+        </w:tc>
+        <w:tc>
+          <w:tcPr>
+            <w:tcW w:w="1509" w:type="dxa"/>
+            <w:tcBorders>
+              <w:top w:val="nil"/>
+            </w:tcBorders>
+          </w:tcPr>
+          <w:p>
+            <w:pPr>
+              <w:pStyle w:val="Normal"/>
+              <w:widowControl w:val="false"/>
+              <w:suppressAutoHyphens w:val="true"/>
+              <w:spacing w:lineRule="auto" w:line="240" w:before="0" w:after="0"/>
+              <w:jc w:val="both"/>
+              <w:rPr>
+                <w:rFonts w:ascii="Calibri" w:hAnsi="Calibri" w:eastAsia="游明朝" w:cs=""/>
+                <w:kern w:val="0"/>
+                <w:sz w:val="22"/>
+                <w:szCs w:val="22"/>
+                <w:lang w:val="es-MX" w:eastAsia="ja-JP" w:bidi="ar-SA"/>
+              </w:rPr>
+            </w:pPr>
+            <w:r>
+              <w:rPr>
+                <w:rFonts w:eastAsia="游明朝" w:cs=""/>
+                <w:kern w:val="0"/>
+                <w:sz w:val="22"/>
+                <w:szCs w:val="22"/>
+                <w:lang w:val="es-MX" w:eastAsia="ja-JP" w:bidi="ar-SA"/>
+              </w:rPr>
+              <w:t>Conexión a las bases de datos para poder mostrar la información de usuarios y registros.</w:t>
+            </w:r>
+          </w:p>
+          <w:p>
+            <w:pPr>
+              <w:pStyle w:val="Normal"/>
+              <w:widowControl w:val="false"/>
+              <w:suppressAutoHyphens w:val="true"/>
+              <w:spacing w:lineRule="auto" w:line="240" w:before="0" w:after="0"/>
+              <w:jc w:val="both"/>
+              <w:rPr>
+                <w:rFonts w:ascii="Calibri" w:hAnsi="Calibri" w:eastAsia="游明朝" w:cs=""/>
+                <w:kern w:val="0"/>
+                <w:sz w:val="22"/>
+                <w:szCs w:val="22"/>
+                <w:lang w:val="es-MX" w:eastAsia="ja-JP" w:bidi="ar-SA"/>
+              </w:rPr>
+            </w:pPr>
+            <w:r>
+              <w:rPr>
+                <w:rFonts w:eastAsia="游明朝" w:cs=""/>
+                <w:kern w:val="0"/>
+                <w:sz w:val="22"/>
+                <w:szCs w:val="22"/>
+                <w:lang w:val="es-MX" w:eastAsia="ja-JP" w:bidi="ar-SA"/>
+              </w:rPr>
+              <w:t>Ajustar tiempos por periodo vacacional</w:t>
             </w:r>
           </w:p>
         </w:tc>
@@ -1372,38 +1776,50 @@
           <w:p>
             <w:pPr>
               <w:pStyle w:val="Normal"/>
-              <w:widowControl/>
-              <w:spacing w:lineRule="auto" w:line="240" w:before="0" w:after="0"/>
-              <w:jc w:val="both"/>
-              <w:rPr>
-                <w:rFonts w:ascii="Calibri" w:hAnsi="Calibri" w:eastAsia="游明朝" w:cs=""/>
-                <w:kern w:val="0"/>
-                <w:sz w:val="22"/>
-                <w:szCs w:val="22"/>
-                <w:lang w:val="es-MX" w:eastAsia="ja-JP" w:bidi="ar-SA"/>
-              </w:rPr>
-            </w:pPr>
-            <w:r>
-              <w:rPr>
-                <w:rFonts w:eastAsia="游明朝" w:cs=""/>
-                <w:kern w:val="0"/>
-                <w:sz w:val="22"/>
-                <w:szCs w:val="22"/>
-                <w:lang w:val="es-MX" w:eastAsia="ja-JP" w:bidi="ar-SA"/>
-              </w:rPr>
-              <w:t>T-ARNPCV05</w:t>
-            </w:r>
-          </w:p>
-        </w:tc>
-        <w:tc>
-          <w:tcPr>
-            <w:tcW w:w="3220" w:type="dxa"/>
-            <w:tcBorders/>
-          </w:tcPr>
-          <w:p>
-            <w:pPr>
-              <w:pStyle w:val="Normal"/>
-              <w:widowControl/>
+              <w:widowControl w:val="false"/>
+              <w:suppressAutoHyphens w:val="true"/>
+              <w:spacing w:lineRule="auto" w:line="240" w:before="0" w:after="0"/>
+              <w:jc w:val="both"/>
+              <w:rPr>
+                <w:rFonts w:ascii="Calibri" w:hAnsi="Calibri" w:eastAsia="游明朝" w:cs=""/>
+                <w:kern w:val="0"/>
+                <w:sz w:val="22"/>
+                <w:szCs w:val="22"/>
+                <w:lang w:val="es-MX" w:eastAsia="ja-JP" w:bidi="ar-SA"/>
+              </w:rPr>
+            </w:pPr>
+            <w:r>
+              <w:rPr>
+                <w:rFonts w:eastAsia="游明朝" w:cs=""/>
+                <w:kern w:val="0"/>
+                <w:sz w:val="22"/>
+                <w:szCs w:val="22"/>
+                <w:lang w:val="es-MX" w:eastAsia="ja-JP" w:bidi="ar-SA"/>
+              </w:rPr>
+              <w:t>T-ARNPCV0</w:t>
+            </w:r>
+            <w:r>
+              <w:rPr>
+                <w:rFonts w:eastAsia="游明朝" w:cs=""/>
+                <w:kern w:val="0"/>
+                <w:sz w:val="22"/>
+                <w:szCs w:val="22"/>
+                <w:lang w:val="es-MX" w:eastAsia="ja-JP" w:bidi="ar-SA"/>
+              </w:rPr>
+              <w:t>6</w:t>
+            </w:r>
+          </w:p>
+        </w:tc>
+        <w:tc>
+          <w:tcPr>
+            <w:tcW w:w="3221" w:type="dxa"/>
+            <w:tcBorders/>
+          </w:tcPr>
+          <w:p>
+            <w:pPr>
+              <w:pStyle w:val="Normal"/>
+              <w:widowControl w:val="false"/>
+              <w:suppressAutoHyphens w:val="true"/>
               <w:spacing w:lineRule="auto" w:line="240" w:before="0" w:after="0"/>
               <w:jc w:val="both"/>
               <w:rPr>
@@ -1428,13 +1844,14 @@
         </w:tc>
         <w:tc>
           <w:tcPr>
-            <w:tcW w:w="1558" w:type="dxa"/>
-            <w:tcBorders/>
-          </w:tcPr>
-          <w:p>
-            <w:pPr>
-              <w:pStyle w:val="Normal"/>
-              <w:widowControl/>
+            <w:tcW w:w="1557" w:type="dxa"/>
+            <w:tcBorders/>
+          </w:tcPr>
+          <w:p>
+            <w:pPr>
+              <w:pStyle w:val="Normal"/>
+              <w:widowControl w:val="false"/>
+              <w:suppressAutoHyphens w:val="true"/>
               <w:spacing w:lineRule="auto" w:line="240" w:before="0" w:after="0"/>
               <w:jc w:val="both"/>
               <w:rPr>
@@ -1465,7 +1882,8 @@
           <w:p>
             <w:pPr>
               <w:pStyle w:val="Normal"/>
-              <w:widowControl/>
+              <w:widowControl w:val="false"/>
+              <w:suppressAutoHyphens w:val="true"/>
               <w:spacing w:lineRule="auto" w:line="240" w:before="0" w:after="0"/>
               <w:jc w:val="both"/>
               <w:rPr>
@@ -1490,13 +1908,14 @@
         </w:tc>
         <w:tc>
           <w:tcPr>
-            <w:tcW w:w="1270" w:type="dxa"/>
-            <w:tcBorders/>
-          </w:tcPr>
-          <w:p>
-            <w:pPr>
-              <w:pStyle w:val="Normal"/>
-              <w:widowControl/>
+            <w:tcW w:w="1271" w:type="dxa"/>
+            <w:tcBorders/>
+          </w:tcPr>
+          <w:p>
+            <w:pPr>
+              <w:pStyle w:val="Normal"/>
+              <w:widowControl w:val="false"/>
+              <w:suppressAutoHyphens w:val="true"/>
               <w:spacing w:lineRule="auto" w:line="240" w:before="0" w:after="0"/>
               <w:jc w:val="both"/>
               <w:rPr>
@@ -1521,44 +1940,14 @@
         </w:tc>
         <w:tc>
           <w:tcPr>
-            <w:tcW w:w="1578" w:type="dxa"/>
-            <w:tcBorders/>
-          </w:tcPr>
-          <w:p>
-            <w:pPr>
-              <w:pStyle w:val="Normal"/>
-              <w:widowControl/>
-              <w:spacing w:lineRule="auto" w:line="240" w:before="0" w:after="0"/>
-              <w:jc w:val="both"/>
-              <w:rPr>
-                <w:rFonts w:ascii="Calibri" w:hAnsi="Calibri" w:eastAsia="游明朝" w:cs=""/>
-                <w:kern w:val="0"/>
-                <w:sz w:val="22"/>
-                <w:szCs w:val="22"/>
-                <w:lang w:val="es-MX" w:eastAsia="ja-JP" w:bidi="ar-SA"/>
-              </w:rPr>
-            </w:pPr>
-            <w:r>
-              <w:rPr>
-                <w:rFonts w:eastAsia="游明朝" w:cs=""/>
-                <w:kern w:val="0"/>
-                <w:sz w:val="22"/>
-                <w:szCs w:val="22"/>
-                <w:lang w:val="es-MX" w:eastAsia="ja-JP" w:bidi="ar-SA"/>
-              </w:rPr>
-              <w:t>4</w:t>
-            </w:r>
-          </w:p>
-        </w:tc>
-        <w:tc>
-          <w:tcPr>
-            <w:tcW w:w="1218" w:type="dxa"/>
-            <w:tcBorders/>
-          </w:tcPr>
-          <w:p>
-            <w:pPr>
-              <w:pStyle w:val="Normal"/>
-              <w:widowControl/>
+            <w:tcW w:w="1580" w:type="dxa"/>
+            <w:tcBorders/>
+          </w:tcPr>
+          <w:p>
+            <w:pPr>
+              <w:pStyle w:val="Normal"/>
+              <w:widowControl w:val="false"/>
+              <w:suppressAutoHyphens w:val="true"/>
               <w:spacing w:lineRule="auto" w:line="240" w:before="0" w:after="0"/>
               <w:jc w:val="both"/>
               <w:rPr>
@@ -1583,13 +1972,46 @@
         </w:tc>
         <w:tc>
           <w:tcPr>
-            <w:tcW w:w="1511" w:type="dxa"/>
-            <w:tcBorders/>
-          </w:tcPr>
-          <w:p>
-            <w:pPr>
-              <w:pStyle w:val="Normal"/>
-              <w:widowControl/>
+            <w:tcW w:w="1217" w:type="dxa"/>
+            <w:tcBorders/>
+          </w:tcPr>
+          <w:p>
+            <w:pPr>
+              <w:pStyle w:val="Normal"/>
+              <w:widowControl w:val="false"/>
+              <w:suppressAutoHyphens w:val="true"/>
+              <w:spacing w:lineRule="auto" w:line="240" w:before="0" w:after="0"/>
+              <w:jc w:val="both"/>
+              <w:rPr>
+                <w:rFonts w:ascii="Calibri" w:hAnsi="Calibri" w:eastAsia="游明朝" w:cs=""/>
+                <w:kern w:val="0"/>
+                <w:sz w:val="22"/>
+                <w:szCs w:val="22"/>
+                <w:lang w:val="es-MX" w:eastAsia="ja-JP" w:bidi="ar-SA"/>
+              </w:rPr>
+            </w:pPr>
+            <w:r>
+              <w:rPr>
+                <w:rFonts w:eastAsia="游明朝" w:cs=""/>
+                <w:kern w:val="0"/>
+                <w:sz w:val="22"/>
+                <w:szCs w:val="22"/>
+                <w:lang w:val="es-MX" w:eastAsia="ja-JP" w:bidi="ar-SA"/>
+              </w:rPr>
+              <w:t>5</w:t>
+            </w:r>
+          </w:p>
+        </w:tc>
+        <w:tc>
+          <w:tcPr>
+            <w:tcW w:w="1509" w:type="dxa"/>
+            <w:tcBorders/>
+          </w:tcPr>
+          <w:p>
+            <w:pPr>
+              <w:pStyle w:val="Normal"/>
+              <w:widowControl w:val="false"/>
+              <w:suppressAutoHyphens w:val="true"/>
               <w:spacing w:lineRule="auto" w:line="240" w:before="0" w:after="0"/>
               <w:jc w:val="both"/>
               <w:rPr>
@@ -1625,38 +2047,50 @@
           <w:p>
             <w:pPr>
               <w:pStyle w:val="Normal"/>
-              <w:widowControl/>
-              <w:spacing w:lineRule="auto" w:line="240" w:before="0" w:after="0"/>
-              <w:jc w:val="both"/>
-              <w:rPr>
-                <w:rFonts w:ascii="Calibri" w:hAnsi="Calibri" w:eastAsia="游明朝" w:cs=""/>
-                <w:kern w:val="0"/>
-                <w:sz w:val="22"/>
-                <w:szCs w:val="22"/>
-                <w:lang w:val="es-MX" w:eastAsia="ja-JP" w:bidi="ar-SA"/>
-              </w:rPr>
-            </w:pPr>
-            <w:r>
-              <w:rPr>
-                <w:rFonts w:eastAsia="游明朝" w:cs=""/>
-                <w:kern w:val="0"/>
-                <w:sz w:val="22"/>
-                <w:szCs w:val="22"/>
-                <w:lang w:val="es-MX" w:eastAsia="ja-JP" w:bidi="ar-SA"/>
-              </w:rPr>
-              <w:t>T-ARNPCV06</w:t>
-            </w:r>
-          </w:p>
-        </w:tc>
-        <w:tc>
-          <w:tcPr>
-            <w:tcW w:w="3220" w:type="dxa"/>
-            <w:tcBorders/>
-          </w:tcPr>
-          <w:p>
-            <w:pPr>
-              <w:pStyle w:val="Normal"/>
-              <w:widowControl/>
+              <w:widowControl w:val="false"/>
+              <w:suppressAutoHyphens w:val="true"/>
+              <w:spacing w:lineRule="auto" w:line="240" w:before="0" w:after="0"/>
+              <w:jc w:val="both"/>
+              <w:rPr>
+                <w:rFonts w:ascii="Calibri" w:hAnsi="Calibri" w:eastAsia="游明朝" w:cs=""/>
+                <w:kern w:val="0"/>
+                <w:sz w:val="22"/>
+                <w:szCs w:val="22"/>
+                <w:lang w:val="es-MX" w:eastAsia="ja-JP" w:bidi="ar-SA"/>
+              </w:rPr>
+            </w:pPr>
+            <w:r>
+              <w:rPr>
+                <w:rFonts w:eastAsia="游明朝" w:cs=""/>
+                <w:kern w:val="0"/>
+                <w:sz w:val="22"/>
+                <w:szCs w:val="22"/>
+                <w:lang w:val="es-MX" w:eastAsia="ja-JP" w:bidi="ar-SA"/>
+              </w:rPr>
+              <w:t>T-ARNPCV0</w:t>
+            </w:r>
+            <w:r>
+              <w:rPr>
+                <w:rFonts w:eastAsia="游明朝" w:cs=""/>
+                <w:kern w:val="0"/>
+                <w:sz w:val="22"/>
+                <w:szCs w:val="22"/>
+                <w:lang w:val="es-MX" w:eastAsia="ja-JP" w:bidi="ar-SA"/>
+              </w:rPr>
+              <w:t>7</w:t>
+            </w:r>
+          </w:p>
+        </w:tc>
+        <w:tc>
+          <w:tcPr>
+            <w:tcW w:w="3221" w:type="dxa"/>
+            <w:tcBorders/>
+          </w:tcPr>
+          <w:p>
+            <w:pPr>
+              <w:pStyle w:val="Normal"/>
+              <w:widowControl w:val="false"/>
+              <w:suppressAutoHyphens w:val="true"/>
               <w:spacing w:lineRule="auto" w:line="240" w:before="0" w:after="0"/>
               <w:jc w:val="both"/>
               <w:rPr>
@@ -1681,13 +2115,14 @@
         </w:tc>
         <w:tc>
           <w:tcPr>
-            <w:tcW w:w="1558" w:type="dxa"/>
-            <w:tcBorders/>
-          </w:tcPr>
-          <w:p>
-            <w:pPr>
-              <w:pStyle w:val="Normal"/>
-              <w:widowControl/>
+            <w:tcW w:w="1557" w:type="dxa"/>
+            <w:tcBorders/>
+          </w:tcPr>
+          <w:p>
+            <w:pPr>
+              <w:pStyle w:val="Normal"/>
+              <w:widowControl w:val="false"/>
+              <w:suppressAutoHyphens w:val="true"/>
               <w:spacing w:lineRule="auto" w:line="240" w:before="0" w:after="0"/>
               <w:jc w:val="both"/>
               <w:rPr>
@@ -1718,7 +2153,8 @@
           <w:p>
             <w:pPr>
               <w:pStyle w:val="Normal"/>
-              <w:widowControl/>
+              <w:widowControl w:val="false"/>
+              <w:suppressAutoHyphens w:val="true"/>
               <w:spacing w:lineRule="auto" w:line="240" w:before="0" w:after="0"/>
               <w:jc w:val="both"/>
               <w:rPr>
@@ -1743,13 +2179,14 @@
         </w:tc>
         <w:tc>
           <w:tcPr>
-            <w:tcW w:w="1270" w:type="dxa"/>
-            <w:tcBorders/>
-          </w:tcPr>
-          <w:p>
-            <w:pPr>
-              <w:pStyle w:val="Normal"/>
-              <w:widowControl/>
+            <w:tcW w:w="1271" w:type="dxa"/>
+            <w:tcBorders/>
+          </w:tcPr>
+          <w:p>
+            <w:pPr>
+              <w:pStyle w:val="Normal"/>
+              <w:widowControl w:val="false"/>
+              <w:suppressAutoHyphens w:val="true"/>
               <w:spacing w:lineRule="auto" w:line="240" w:before="0" w:after="0"/>
               <w:jc w:val="both"/>
               <w:rPr>
@@ -1774,44 +2211,46 @@
         </w:tc>
         <w:tc>
           <w:tcPr>
-            <w:tcW w:w="1578" w:type="dxa"/>
-            <w:tcBorders/>
-          </w:tcPr>
-          <w:p>
-            <w:pPr>
-              <w:pStyle w:val="Normal"/>
-              <w:widowControl/>
-              <w:spacing w:lineRule="auto" w:line="240" w:before="0" w:after="0"/>
-              <w:jc w:val="both"/>
-              <w:rPr>
-                <w:rFonts w:ascii="Calibri" w:hAnsi="Calibri" w:eastAsia="游明朝" w:cs=""/>
-                <w:kern w:val="0"/>
-                <w:sz w:val="22"/>
-                <w:szCs w:val="22"/>
-                <w:lang w:val="es-MX" w:eastAsia="ja-JP" w:bidi="ar-SA"/>
-              </w:rPr>
-            </w:pPr>
-            <w:r>
-              <w:rPr>
-                <w:rFonts w:eastAsia="游明朝" w:cs=""/>
-                <w:kern w:val="0"/>
-                <w:sz w:val="22"/>
-                <w:szCs w:val="22"/>
-                <w:lang w:val="es-MX" w:eastAsia="ja-JP" w:bidi="ar-SA"/>
-              </w:rPr>
-              <w:t>4</w:t>
-            </w:r>
-          </w:p>
-        </w:tc>
-        <w:tc>
-          <w:tcPr>
-            <w:tcW w:w="1218" w:type="dxa"/>
-            <w:tcBorders/>
-          </w:tcPr>
-          <w:p>
-            <w:pPr>
-              <w:pStyle w:val="Normal"/>
-              <w:widowControl/>
+            <w:tcW w:w="1580" w:type="dxa"/>
+            <w:tcBorders/>
+          </w:tcPr>
+          <w:p>
+            <w:pPr>
+              <w:pStyle w:val="Normal"/>
+              <w:widowControl w:val="false"/>
+              <w:suppressAutoHyphens w:val="true"/>
+              <w:spacing w:lineRule="auto" w:line="240" w:before="0" w:after="0"/>
+              <w:jc w:val="both"/>
+              <w:rPr>
+                <w:rFonts w:ascii="Calibri" w:hAnsi="Calibri" w:eastAsia="游明朝" w:cs=""/>
+                <w:kern w:val="0"/>
+                <w:sz w:val="22"/>
+                <w:szCs w:val="22"/>
+                <w:lang w:val="es-MX" w:eastAsia="ja-JP" w:bidi="ar-SA"/>
+              </w:rPr>
+            </w:pPr>
+            <w:r>
+              <w:rPr>
+                <w:rFonts w:eastAsia="游明朝" w:cs=""/>
+                <w:kern w:val="0"/>
+                <w:sz w:val="22"/>
+                <w:szCs w:val="22"/>
+                <w:lang w:val="es-MX" w:eastAsia="ja-JP" w:bidi="ar-SA"/>
+              </w:rPr>
+              <w:t>5</w:t>
+            </w:r>
+          </w:p>
+        </w:tc>
+        <w:tc>
+          <w:tcPr>
+            <w:tcW w:w="1217" w:type="dxa"/>
+            <w:tcBorders/>
+          </w:tcPr>
+          <w:p>
+            <w:pPr>
+              <w:pStyle w:val="Normal"/>
+              <w:widowControl w:val="false"/>
+              <w:suppressAutoHyphens w:val="true"/>
               <w:spacing w:lineRule="auto" w:line="240" w:before="0" w:after="0"/>
               <w:jc w:val="both"/>
               <w:rPr>
@@ -1836,13 +2275,14 @@
         </w:tc>
         <w:tc>
           <w:tcPr>
-            <w:tcW w:w="1511" w:type="dxa"/>
-            <w:tcBorders/>
-          </w:tcPr>
-          <w:p>
-            <w:pPr>
-              <w:pStyle w:val="Normal"/>
-              <w:widowControl/>
+            <w:tcW w:w="1509" w:type="dxa"/>
+            <w:tcBorders/>
+          </w:tcPr>
+          <w:p>
+            <w:pPr>
+              <w:pStyle w:val="Normal"/>
+              <w:widowControl w:val="false"/>
+              <w:suppressAutoHyphens w:val="true"/>
               <w:spacing w:lineRule="auto" w:line="240" w:before="0" w:after="0"/>
               <w:jc w:val="both"/>
               <w:rPr>
@@ -1878,38 +2318,50 @@
           <w:p>
             <w:pPr>
               <w:pStyle w:val="Normal"/>
-              <w:widowControl/>
-              <w:spacing w:lineRule="auto" w:line="240" w:before="0" w:after="0"/>
-              <w:jc w:val="both"/>
-              <w:rPr>
-                <w:rFonts w:ascii="Calibri" w:hAnsi="Calibri" w:eastAsia="游明朝" w:cs=""/>
-                <w:kern w:val="0"/>
-                <w:sz w:val="22"/>
-                <w:szCs w:val="22"/>
-                <w:lang w:val="es-MX" w:eastAsia="ja-JP" w:bidi="ar-SA"/>
-              </w:rPr>
-            </w:pPr>
-            <w:r>
-              <w:rPr>
-                <w:rFonts w:eastAsia="游明朝" w:cs=""/>
-                <w:kern w:val="0"/>
-                <w:sz w:val="22"/>
-                <w:szCs w:val="22"/>
-                <w:lang w:val="es-MX" w:eastAsia="ja-JP" w:bidi="ar-SA"/>
-              </w:rPr>
-              <w:t>T-ARNPCV07</w:t>
-            </w:r>
-          </w:p>
-        </w:tc>
-        <w:tc>
-          <w:tcPr>
-            <w:tcW w:w="3220" w:type="dxa"/>
-            <w:tcBorders/>
-          </w:tcPr>
-          <w:p>
-            <w:pPr>
-              <w:pStyle w:val="Normal"/>
-              <w:widowControl/>
+              <w:widowControl w:val="false"/>
+              <w:suppressAutoHyphens w:val="true"/>
+              <w:spacing w:lineRule="auto" w:line="240" w:before="0" w:after="0"/>
+              <w:jc w:val="both"/>
+              <w:rPr>
+                <w:rFonts w:ascii="Calibri" w:hAnsi="Calibri" w:eastAsia="游明朝" w:cs=""/>
+                <w:kern w:val="0"/>
+                <w:sz w:val="22"/>
+                <w:szCs w:val="22"/>
+                <w:lang w:val="es-MX" w:eastAsia="ja-JP" w:bidi="ar-SA"/>
+              </w:rPr>
+            </w:pPr>
+            <w:r>
+              <w:rPr>
+                <w:rFonts w:eastAsia="游明朝" w:cs=""/>
+                <w:kern w:val="0"/>
+                <w:sz w:val="22"/>
+                <w:szCs w:val="22"/>
+                <w:lang w:val="es-MX" w:eastAsia="ja-JP" w:bidi="ar-SA"/>
+              </w:rPr>
+              <w:t>T-ARNPCV0</w:t>
+            </w:r>
+            <w:r>
+              <w:rPr>
+                <w:rFonts w:eastAsia="游明朝" w:cs=""/>
+                <w:kern w:val="0"/>
+                <w:sz w:val="22"/>
+                <w:szCs w:val="22"/>
+                <w:lang w:val="es-MX" w:eastAsia="ja-JP" w:bidi="ar-SA"/>
+              </w:rPr>
+              <w:t>8</w:t>
+            </w:r>
+          </w:p>
+        </w:tc>
+        <w:tc>
+          <w:tcPr>
+            <w:tcW w:w="3221" w:type="dxa"/>
+            <w:tcBorders/>
+          </w:tcPr>
+          <w:p>
+            <w:pPr>
+              <w:pStyle w:val="Normal"/>
+              <w:widowControl w:val="false"/>
+              <w:suppressAutoHyphens w:val="true"/>
               <w:spacing w:lineRule="auto" w:line="240" w:before="0" w:after="0"/>
               <w:jc w:val="both"/>
               <w:rPr>
@@ -1934,13 +2386,14 @@
         </w:tc>
         <w:tc>
           <w:tcPr>
-            <w:tcW w:w="1558" w:type="dxa"/>
-            <w:tcBorders/>
-          </w:tcPr>
-          <w:p>
-            <w:pPr>
-              <w:pStyle w:val="Normal"/>
-              <w:widowControl/>
+            <w:tcW w:w="1557" w:type="dxa"/>
+            <w:tcBorders/>
+          </w:tcPr>
+          <w:p>
+            <w:pPr>
+              <w:pStyle w:val="Normal"/>
+              <w:widowControl w:val="false"/>
+              <w:suppressAutoHyphens w:val="true"/>
               <w:spacing w:lineRule="auto" w:line="240" w:before="0" w:after="0"/>
               <w:jc w:val="both"/>
               <w:rPr>
@@ -1971,7 +2424,8 @@
           <w:p>
             <w:pPr>
               <w:pStyle w:val="Normal"/>
-              <w:widowControl/>
+              <w:widowControl w:val="false"/>
+              <w:suppressAutoHyphens w:val="true"/>
               <w:spacing w:lineRule="auto" w:line="240" w:before="0" w:after="0"/>
               <w:jc w:val="both"/>
               <w:rPr>
@@ -1996,13 +2450,14 @@
         </w:tc>
         <w:tc>
           <w:tcPr>
-            <w:tcW w:w="1270" w:type="dxa"/>
-            <w:tcBorders/>
-          </w:tcPr>
-          <w:p>
-            <w:pPr>
-              <w:pStyle w:val="Normal"/>
-              <w:widowControl/>
+            <w:tcW w:w="1271" w:type="dxa"/>
+            <w:tcBorders/>
+          </w:tcPr>
+          <w:p>
+            <w:pPr>
+              <w:pStyle w:val="Normal"/>
+              <w:widowControl w:val="false"/>
+              <w:suppressAutoHyphens w:val="true"/>
               <w:spacing w:lineRule="auto" w:line="240" w:before="0" w:after="0"/>
               <w:jc w:val="both"/>
               <w:rPr>
@@ -2027,44 +2482,46 @@
         </w:tc>
         <w:tc>
           <w:tcPr>
-            <w:tcW w:w="1578" w:type="dxa"/>
-            <w:tcBorders/>
-          </w:tcPr>
-          <w:p>
-            <w:pPr>
-              <w:pStyle w:val="Normal"/>
-              <w:widowControl/>
-              <w:spacing w:lineRule="auto" w:line="240" w:before="0" w:after="0"/>
-              <w:jc w:val="both"/>
-              <w:rPr>
-                <w:rFonts w:ascii="Calibri" w:hAnsi="Calibri" w:eastAsia="游明朝" w:cs=""/>
-                <w:kern w:val="0"/>
-                <w:sz w:val="22"/>
-                <w:szCs w:val="22"/>
-                <w:lang w:val="es-MX" w:eastAsia="ja-JP" w:bidi="ar-SA"/>
-              </w:rPr>
-            </w:pPr>
-            <w:r>
-              <w:rPr>
-                <w:rFonts w:eastAsia="游明朝" w:cs=""/>
-                <w:kern w:val="0"/>
-                <w:sz w:val="22"/>
-                <w:szCs w:val="22"/>
-                <w:lang w:val="es-MX" w:eastAsia="ja-JP" w:bidi="ar-SA"/>
-              </w:rPr>
-              <w:t>4</w:t>
-            </w:r>
-          </w:p>
-        </w:tc>
-        <w:tc>
-          <w:tcPr>
-            <w:tcW w:w="1218" w:type="dxa"/>
-            <w:tcBorders/>
-          </w:tcPr>
-          <w:p>
-            <w:pPr>
-              <w:pStyle w:val="Normal"/>
-              <w:widowControl/>
+            <w:tcW w:w="1580" w:type="dxa"/>
+            <w:tcBorders/>
+          </w:tcPr>
+          <w:p>
+            <w:pPr>
+              <w:pStyle w:val="Normal"/>
+              <w:widowControl w:val="false"/>
+              <w:suppressAutoHyphens w:val="true"/>
+              <w:spacing w:lineRule="auto" w:line="240" w:before="0" w:after="0"/>
+              <w:jc w:val="both"/>
+              <w:rPr>
+                <w:rFonts w:ascii="Calibri" w:hAnsi="Calibri" w:eastAsia="游明朝" w:cs=""/>
+                <w:kern w:val="0"/>
+                <w:sz w:val="22"/>
+                <w:szCs w:val="22"/>
+                <w:lang w:val="es-MX" w:eastAsia="ja-JP" w:bidi="ar-SA"/>
+              </w:rPr>
+            </w:pPr>
+            <w:r>
+              <w:rPr>
+                <w:rFonts w:eastAsia="游明朝" w:cs=""/>
+                <w:kern w:val="0"/>
+                <w:sz w:val="22"/>
+                <w:szCs w:val="22"/>
+                <w:lang w:val="es-MX" w:eastAsia="ja-JP" w:bidi="ar-SA"/>
+              </w:rPr>
+              <w:t>5</w:t>
+            </w:r>
+          </w:p>
+        </w:tc>
+        <w:tc>
+          <w:tcPr>
+            <w:tcW w:w="1217" w:type="dxa"/>
+            <w:tcBorders/>
+          </w:tcPr>
+          <w:p>
+            <w:pPr>
+              <w:pStyle w:val="Normal"/>
+              <w:widowControl w:val="false"/>
+              <w:suppressAutoHyphens w:val="true"/>
               <w:spacing w:lineRule="auto" w:line="240" w:before="0" w:after="0"/>
               <w:jc w:val="both"/>
               <w:rPr>
@@ -2089,13 +2546,14 @@
         </w:tc>
         <w:tc>
           <w:tcPr>
-            <w:tcW w:w="1511" w:type="dxa"/>
-            <w:tcBorders/>
-          </w:tcPr>
-          <w:p>
-            <w:pPr>
-              <w:pStyle w:val="Normal"/>
-              <w:widowControl/>
+            <w:tcW w:w="1509" w:type="dxa"/>
+            <w:tcBorders/>
+          </w:tcPr>
+          <w:p>
+            <w:pPr>
+              <w:pStyle w:val="Normal"/>
+              <w:widowControl w:val="false"/>
+              <w:suppressAutoHyphens w:val="true"/>
               <w:spacing w:lineRule="auto" w:line="240" w:before="0" w:after="0"/>
               <w:jc w:val="both"/>
               <w:rPr>
@@ -2131,38 +2589,50 @@
           <w:p>
             <w:pPr>
               <w:pStyle w:val="Normal"/>
-              <w:widowControl/>
-              <w:spacing w:lineRule="auto" w:line="240" w:before="0" w:after="0"/>
-              <w:jc w:val="both"/>
-              <w:rPr>
-                <w:rFonts w:ascii="Calibri" w:hAnsi="Calibri" w:eastAsia="游明朝" w:cs=""/>
-                <w:kern w:val="0"/>
-                <w:sz w:val="22"/>
-                <w:szCs w:val="22"/>
-                <w:lang w:val="es-MX" w:eastAsia="ja-JP" w:bidi="ar-SA"/>
-              </w:rPr>
-            </w:pPr>
-            <w:r>
-              <w:rPr>
-                <w:rFonts w:eastAsia="游明朝" w:cs=""/>
-                <w:kern w:val="0"/>
-                <w:sz w:val="22"/>
-                <w:szCs w:val="22"/>
-                <w:lang w:val="es-MX" w:eastAsia="ja-JP" w:bidi="ar-SA"/>
-              </w:rPr>
-              <w:t>T-ARNPCV08</w:t>
-            </w:r>
-          </w:p>
-        </w:tc>
-        <w:tc>
-          <w:tcPr>
-            <w:tcW w:w="3220" w:type="dxa"/>
-            <w:tcBorders/>
-          </w:tcPr>
-          <w:p>
-            <w:pPr>
-              <w:pStyle w:val="Normal"/>
-              <w:widowControl/>
+              <w:widowControl w:val="false"/>
+              <w:suppressAutoHyphens w:val="true"/>
+              <w:spacing w:lineRule="auto" w:line="240" w:before="0" w:after="0"/>
+              <w:jc w:val="both"/>
+              <w:rPr>
+                <w:rFonts w:ascii="Calibri" w:hAnsi="Calibri" w:eastAsia="游明朝" w:cs=""/>
+                <w:kern w:val="0"/>
+                <w:sz w:val="22"/>
+                <w:szCs w:val="22"/>
+                <w:lang w:val="es-MX" w:eastAsia="ja-JP" w:bidi="ar-SA"/>
+              </w:rPr>
+            </w:pPr>
+            <w:r>
+              <w:rPr>
+                <w:rFonts w:eastAsia="游明朝" w:cs=""/>
+                <w:kern w:val="0"/>
+                <w:sz w:val="22"/>
+                <w:szCs w:val="22"/>
+                <w:lang w:val="es-MX" w:eastAsia="ja-JP" w:bidi="ar-SA"/>
+              </w:rPr>
+              <w:t>T-ARNPCV0</w:t>
+            </w:r>
+            <w:r>
+              <w:rPr>
+                <w:rFonts w:eastAsia="游明朝" w:cs=""/>
+                <w:kern w:val="0"/>
+                <w:sz w:val="22"/>
+                <w:szCs w:val="22"/>
+                <w:lang w:val="es-MX" w:eastAsia="ja-JP" w:bidi="ar-SA"/>
+              </w:rPr>
+              <w:t>9</w:t>
+            </w:r>
+          </w:p>
+        </w:tc>
+        <w:tc>
+          <w:tcPr>
+            <w:tcW w:w="3221" w:type="dxa"/>
+            <w:tcBorders/>
+          </w:tcPr>
+          <w:p>
+            <w:pPr>
+              <w:pStyle w:val="Normal"/>
+              <w:widowControl w:val="false"/>
+              <w:suppressAutoHyphens w:val="true"/>
               <w:spacing w:lineRule="auto" w:line="240" w:before="0" w:after="0"/>
               <w:jc w:val="both"/>
               <w:rPr>
@@ -2187,13 +2657,14 @@
         </w:tc>
         <w:tc>
           <w:tcPr>
-            <w:tcW w:w="1558" w:type="dxa"/>
-            <w:tcBorders/>
-          </w:tcPr>
-          <w:p>
-            <w:pPr>
-              <w:pStyle w:val="Normal"/>
-              <w:widowControl/>
+            <w:tcW w:w="1557" w:type="dxa"/>
+            <w:tcBorders/>
+          </w:tcPr>
+          <w:p>
+            <w:pPr>
+              <w:pStyle w:val="Normal"/>
+              <w:widowControl w:val="false"/>
+              <w:suppressAutoHyphens w:val="true"/>
               <w:spacing w:lineRule="auto" w:line="240" w:before="0" w:after="0"/>
               <w:jc w:val="both"/>
               <w:rPr>
@@ -2224,7 +2695,8 @@
           <w:p>
             <w:pPr>
               <w:pStyle w:val="Normal"/>
-              <w:widowControl/>
+              <w:widowControl w:val="false"/>
+              <w:suppressAutoHyphens w:val="true"/>
               <w:spacing w:lineRule="auto" w:line="240" w:before="0" w:after="0"/>
               <w:jc w:val="both"/>
               <w:rPr>
@@ -2249,13 +2721,14 @@
         </w:tc>
         <w:tc>
           <w:tcPr>
-            <w:tcW w:w="1270" w:type="dxa"/>
-            <w:tcBorders/>
-          </w:tcPr>
-          <w:p>
-            <w:pPr>
-              <w:pStyle w:val="Normal"/>
-              <w:widowControl/>
+            <w:tcW w:w="1271" w:type="dxa"/>
+            <w:tcBorders/>
+          </w:tcPr>
+          <w:p>
+            <w:pPr>
+              <w:pStyle w:val="Normal"/>
+              <w:widowControl w:val="false"/>
+              <w:suppressAutoHyphens w:val="true"/>
               <w:spacing w:lineRule="auto" w:line="240" w:before="0" w:after="0"/>
               <w:jc w:val="both"/>
               <w:rPr>
@@ -2276,44 +2749,46 @@
         </w:tc>
         <w:tc>
           <w:tcPr>
-            <w:tcW w:w="1578" w:type="dxa"/>
-            <w:tcBorders/>
-          </w:tcPr>
-          <w:p>
-            <w:pPr>
-              <w:pStyle w:val="Normal"/>
-              <w:widowControl/>
-              <w:spacing w:lineRule="auto" w:line="240" w:before="0" w:after="0"/>
-              <w:jc w:val="both"/>
-              <w:rPr>
-                <w:rFonts w:ascii="Calibri" w:hAnsi="Calibri" w:eastAsia="游明朝" w:cs=""/>
-                <w:kern w:val="0"/>
-                <w:sz w:val="22"/>
-                <w:szCs w:val="22"/>
-                <w:lang w:val="es-MX" w:eastAsia="ja-JP" w:bidi="ar-SA"/>
-              </w:rPr>
-            </w:pPr>
-            <w:r>
-              <w:rPr>
-                <w:rFonts w:eastAsia="游明朝" w:cs=""/>
-                <w:kern w:val="0"/>
-                <w:sz w:val="22"/>
-                <w:szCs w:val="22"/>
-                <w:lang w:val="es-MX" w:eastAsia="ja-JP" w:bidi="ar-SA"/>
-              </w:rPr>
-              <w:t>5</w:t>
-            </w:r>
-          </w:p>
-        </w:tc>
-        <w:tc>
-          <w:tcPr>
-            <w:tcW w:w="1218" w:type="dxa"/>
-            <w:tcBorders/>
-          </w:tcPr>
-          <w:p>
-            <w:pPr>
-              <w:pStyle w:val="Normal"/>
-              <w:widowControl/>
+            <w:tcW w:w="1580" w:type="dxa"/>
+            <w:tcBorders/>
+          </w:tcPr>
+          <w:p>
+            <w:pPr>
+              <w:pStyle w:val="Normal"/>
+              <w:widowControl w:val="false"/>
+              <w:suppressAutoHyphens w:val="true"/>
+              <w:spacing w:lineRule="auto" w:line="240" w:before="0" w:after="0"/>
+              <w:jc w:val="both"/>
+              <w:rPr>
+                <w:rFonts w:ascii="Calibri" w:hAnsi="Calibri" w:eastAsia="游明朝" w:cs=""/>
+                <w:kern w:val="0"/>
+                <w:sz w:val="22"/>
+                <w:szCs w:val="22"/>
+                <w:lang w:val="es-MX" w:eastAsia="ja-JP" w:bidi="ar-SA"/>
+              </w:rPr>
+            </w:pPr>
+            <w:r>
+              <w:rPr>
+                <w:rFonts w:eastAsia="游明朝" w:cs=""/>
+                <w:kern w:val="0"/>
+                <w:sz w:val="22"/>
+                <w:szCs w:val="22"/>
+                <w:lang w:val="es-MX" w:eastAsia="ja-JP" w:bidi="ar-SA"/>
+              </w:rPr>
+              <w:t>6</w:t>
+            </w:r>
+          </w:p>
+        </w:tc>
+        <w:tc>
+          <w:tcPr>
+            <w:tcW w:w="1217" w:type="dxa"/>
+            <w:tcBorders/>
+          </w:tcPr>
+          <w:p>
+            <w:pPr>
+              <w:pStyle w:val="Normal"/>
+              <w:widowControl w:val="false"/>
+              <w:suppressAutoHyphens w:val="true"/>
               <w:spacing w:lineRule="auto" w:line="240" w:before="0" w:after="0"/>
               <w:jc w:val="both"/>
               <w:rPr>
@@ -2338,13 +2813,14 @@
         </w:tc>
         <w:tc>
           <w:tcPr>
-            <w:tcW w:w="1511" w:type="dxa"/>
-            <w:tcBorders/>
-          </w:tcPr>
-          <w:p>
-            <w:pPr>
-              <w:pStyle w:val="Normal"/>
-              <w:widowControl/>
+            <w:tcW w:w="1509" w:type="dxa"/>
+            <w:tcBorders/>
+          </w:tcPr>
+          <w:p>
+            <w:pPr>
+              <w:pStyle w:val="Normal"/>
+              <w:widowControl w:val="false"/>
+              <w:suppressAutoHyphens w:val="true"/>
               <w:spacing w:lineRule="auto" w:line="240" w:before="0" w:after="0"/>
               <w:jc w:val="both"/>
               <w:rPr>
@@ -2380,38 +2856,50 @@
           <w:p>
             <w:pPr>
               <w:pStyle w:val="Normal"/>
-              <w:widowControl/>
-              <w:spacing w:lineRule="auto" w:line="240" w:before="0" w:after="0"/>
-              <w:jc w:val="both"/>
-              <w:rPr>
-                <w:rFonts w:ascii="Calibri" w:hAnsi="Calibri" w:eastAsia="游明朝" w:cs=""/>
-                <w:kern w:val="0"/>
-                <w:sz w:val="22"/>
-                <w:szCs w:val="22"/>
-                <w:lang w:val="es-MX" w:eastAsia="ja-JP" w:bidi="ar-SA"/>
-              </w:rPr>
-            </w:pPr>
-            <w:r>
-              <w:rPr>
-                <w:rFonts w:eastAsia="游明朝" w:cs=""/>
-                <w:kern w:val="0"/>
-                <w:sz w:val="22"/>
-                <w:szCs w:val="22"/>
-                <w:lang w:val="es-MX" w:eastAsia="ja-JP" w:bidi="ar-SA"/>
-              </w:rPr>
-              <w:t>T-ARNPCV09</w:t>
-            </w:r>
-          </w:p>
-        </w:tc>
-        <w:tc>
-          <w:tcPr>
-            <w:tcW w:w="3220" w:type="dxa"/>
-            <w:tcBorders/>
-          </w:tcPr>
-          <w:p>
-            <w:pPr>
-              <w:pStyle w:val="Normal"/>
-              <w:widowControl/>
+              <w:widowControl w:val="false"/>
+              <w:suppressAutoHyphens w:val="true"/>
+              <w:spacing w:lineRule="auto" w:line="240" w:before="0" w:after="0"/>
+              <w:jc w:val="both"/>
+              <w:rPr>
+                <w:rFonts w:ascii="Calibri" w:hAnsi="Calibri" w:eastAsia="游明朝" w:cs=""/>
+                <w:kern w:val="0"/>
+                <w:sz w:val="22"/>
+                <w:szCs w:val="22"/>
+                <w:lang w:val="es-MX" w:eastAsia="ja-JP" w:bidi="ar-SA"/>
+              </w:rPr>
+            </w:pPr>
+            <w:r>
+              <w:rPr>
+                <w:rFonts w:eastAsia="游明朝" w:cs=""/>
+                <w:kern w:val="0"/>
+                <w:sz w:val="22"/>
+                <w:szCs w:val="22"/>
+                <w:lang w:val="es-MX" w:eastAsia="ja-JP" w:bidi="ar-SA"/>
+              </w:rPr>
+              <w:t>T-ARNPCV</w:t>
+            </w:r>
+            <w:r>
+              <w:rPr>
+                <w:rFonts w:eastAsia="游明朝" w:cs=""/>
+                <w:kern w:val="0"/>
+                <w:sz w:val="22"/>
+                <w:szCs w:val="22"/>
+                <w:lang w:val="es-MX" w:eastAsia="ja-JP" w:bidi="ar-SA"/>
+              </w:rPr>
+              <w:t>10</w:t>
+            </w:r>
+          </w:p>
+        </w:tc>
+        <w:tc>
+          <w:tcPr>
+            <w:tcW w:w="3221" w:type="dxa"/>
+            <w:tcBorders/>
+          </w:tcPr>
+          <w:p>
+            <w:pPr>
+              <w:pStyle w:val="Normal"/>
+              <w:widowControl w:val="false"/>
+              <w:suppressAutoHyphens w:val="true"/>
               <w:spacing w:lineRule="auto" w:line="240" w:before="0" w:after="0"/>
               <w:jc w:val="both"/>
               <w:rPr>
@@ -2436,13 +2924,14 @@
         </w:tc>
         <w:tc>
           <w:tcPr>
-            <w:tcW w:w="1558" w:type="dxa"/>
-            <w:tcBorders/>
-          </w:tcPr>
-          <w:p>
-            <w:pPr>
-              <w:pStyle w:val="Normal"/>
-              <w:widowControl/>
+            <w:tcW w:w="1557" w:type="dxa"/>
+            <w:tcBorders/>
+          </w:tcPr>
+          <w:p>
+            <w:pPr>
+              <w:pStyle w:val="Normal"/>
+              <w:widowControl w:val="false"/>
+              <w:suppressAutoHyphens w:val="true"/>
               <w:spacing w:lineRule="auto" w:line="240" w:before="0" w:after="0"/>
               <w:jc w:val="both"/>
               <w:rPr>
@@ -2473,7 +2962,8 @@
           <w:p>
             <w:pPr>
               <w:pStyle w:val="Normal"/>
-              <w:widowControl/>
+              <w:widowControl w:val="false"/>
+              <w:suppressAutoHyphens w:val="true"/>
               <w:spacing w:lineRule="auto" w:line="240" w:before="0" w:after="0"/>
               <w:jc w:val="both"/>
               <w:rPr>
@@ -2498,13 +2988,14 @@
         </w:tc>
         <w:tc>
           <w:tcPr>
-            <w:tcW w:w="1270" w:type="dxa"/>
-            <w:tcBorders/>
-          </w:tcPr>
-          <w:p>
-            <w:pPr>
-              <w:pStyle w:val="Normal"/>
-              <w:widowControl/>
+            <w:tcW w:w="1271" w:type="dxa"/>
+            <w:tcBorders/>
+          </w:tcPr>
+          <w:p>
+            <w:pPr>
+              <w:pStyle w:val="Normal"/>
+              <w:widowControl w:val="false"/>
+              <w:suppressAutoHyphens w:val="true"/>
               <w:spacing w:lineRule="auto" w:line="240" w:before="0" w:after="0"/>
               <w:jc w:val="both"/>
               <w:rPr>
@@ -2529,44 +3020,46 @@
         </w:tc>
         <w:tc>
           <w:tcPr>
-            <w:tcW w:w="1578" w:type="dxa"/>
-            <w:tcBorders/>
-          </w:tcPr>
-          <w:p>
-            <w:pPr>
-              <w:pStyle w:val="Normal"/>
-              <w:widowControl/>
-              <w:spacing w:lineRule="auto" w:line="240" w:before="0" w:after="0"/>
-              <w:jc w:val="both"/>
-              <w:rPr>
-                <w:rFonts w:ascii="Calibri" w:hAnsi="Calibri" w:eastAsia="游明朝" w:cs=""/>
-                <w:kern w:val="0"/>
-                <w:sz w:val="22"/>
-                <w:szCs w:val="22"/>
-                <w:lang w:val="es-MX" w:eastAsia="ja-JP" w:bidi="ar-SA"/>
-              </w:rPr>
-            </w:pPr>
-            <w:r>
-              <w:rPr>
-                <w:rFonts w:eastAsia="游明朝" w:cs=""/>
-                <w:kern w:val="0"/>
-                <w:sz w:val="22"/>
-                <w:szCs w:val="22"/>
-                <w:lang w:val="es-MX" w:eastAsia="ja-JP" w:bidi="ar-SA"/>
-              </w:rPr>
-              <w:t>5</w:t>
-            </w:r>
-          </w:p>
-        </w:tc>
-        <w:tc>
-          <w:tcPr>
-            <w:tcW w:w="1218" w:type="dxa"/>
-            <w:tcBorders/>
-          </w:tcPr>
-          <w:p>
-            <w:pPr>
-              <w:pStyle w:val="Normal"/>
-              <w:widowControl/>
+            <w:tcW w:w="1580" w:type="dxa"/>
+            <w:tcBorders/>
+          </w:tcPr>
+          <w:p>
+            <w:pPr>
+              <w:pStyle w:val="Normal"/>
+              <w:widowControl w:val="false"/>
+              <w:suppressAutoHyphens w:val="true"/>
+              <w:spacing w:lineRule="auto" w:line="240" w:before="0" w:after="0"/>
+              <w:jc w:val="both"/>
+              <w:rPr>
+                <w:rFonts w:ascii="Calibri" w:hAnsi="Calibri" w:eastAsia="游明朝" w:cs=""/>
+                <w:kern w:val="0"/>
+                <w:sz w:val="22"/>
+                <w:szCs w:val="22"/>
+                <w:lang w:val="es-MX" w:eastAsia="ja-JP" w:bidi="ar-SA"/>
+              </w:rPr>
+            </w:pPr>
+            <w:r>
+              <w:rPr>
+                <w:rFonts w:eastAsia="游明朝" w:cs=""/>
+                <w:kern w:val="0"/>
+                <w:sz w:val="22"/>
+                <w:szCs w:val="22"/>
+                <w:lang w:val="es-MX" w:eastAsia="ja-JP" w:bidi="ar-SA"/>
+              </w:rPr>
+              <w:t>6</w:t>
+            </w:r>
+          </w:p>
+        </w:tc>
+        <w:tc>
+          <w:tcPr>
+            <w:tcW w:w="1217" w:type="dxa"/>
+            <w:tcBorders/>
+          </w:tcPr>
+          <w:p>
+            <w:pPr>
+              <w:pStyle w:val="Normal"/>
+              <w:widowControl w:val="false"/>
+              <w:suppressAutoHyphens w:val="true"/>
               <w:spacing w:lineRule="auto" w:line="240" w:before="0" w:after="0"/>
               <w:jc w:val="both"/>
               <w:rPr>
@@ -2591,13 +3084,14 @@
         </w:tc>
         <w:tc>
           <w:tcPr>
-            <w:tcW w:w="1511" w:type="dxa"/>
-            <w:tcBorders/>
-          </w:tcPr>
-          <w:p>
-            <w:pPr>
-              <w:pStyle w:val="Normal"/>
-              <w:widowControl/>
+            <w:tcW w:w="1509" w:type="dxa"/>
+            <w:tcBorders/>
+          </w:tcPr>
+          <w:p>
+            <w:pPr>
+              <w:pStyle w:val="Normal"/>
+              <w:widowControl w:val="false"/>
+              <w:suppressAutoHyphens w:val="true"/>
               <w:spacing w:lineRule="auto" w:line="240" w:before="0" w:after="0"/>
               <w:jc w:val="both"/>
               <w:rPr>
@@ -2633,38 +3127,50 @@
           <w:p>
             <w:pPr>
               <w:pStyle w:val="Normal"/>
-              <w:widowControl/>
-              <w:spacing w:lineRule="auto" w:line="240" w:before="0" w:after="0"/>
-              <w:jc w:val="both"/>
-              <w:rPr>
-                <w:rFonts w:ascii="Calibri" w:hAnsi="Calibri" w:eastAsia="游明朝" w:cs=""/>
-                <w:kern w:val="0"/>
-                <w:sz w:val="22"/>
-                <w:szCs w:val="22"/>
-                <w:lang w:val="es-MX" w:eastAsia="ja-JP" w:bidi="ar-SA"/>
-              </w:rPr>
-            </w:pPr>
-            <w:r>
-              <w:rPr>
-                <w:rFonts w:eastAsia="游明朝" w:cs=""/>
-                <w:kern w:val="0"/>
-                <w:sz w:val="22"/>
-                <w:szCs w:val="22"/>
-                <w:lang w:val="es-MX" w:eastAsia="ja-JP" w:bidi="ar-SA"/>
-              </w:rPr>
-              <w:t>T-ARNPCV10</w:t>
-            </w:r>
-          </w:p>
-        </w:tc>
-        <w:tc>
-          <w:tcPr>
-            <w:tcW w:w="3220" w:type="dxa"/>
-            <w:tcBorders/>
-          </w:tcPr>
-          <w:p>
-            <w:pPr>
-              <w:pStyle w:val="Normal"/>
-              <w:widowControl/>
+              <w:widowControl w:val="false"/>
+              <w:suppressAutoHyphens w:val="true"/>
+              <w:spacing w:lineRule="auto" w:line="240" w:before="0" w:after="0"/>
+              <w:jc w:val="both"/>
+              <w:rPr>
+                <w:rFonts w:ascii="Calibri" w:hAnsi="Calibri" w:eastAsia="游明朝" w:cs=""/>
+                <w:kern w:val="0"/>
+                <w:sz w:val="22"/>
+                <w:szCs w:val="22"/>
+                <w:lang w:val="es-MX" w:eastAsia="ja-JP" w:bidi="ar-SA"/>
+              </w:rPr>
+            </w:pPr>
+            <w:r>
+              <w:rPr>
+                <w:rFonts w:eastAsia="游明朝" w:cs=""/>
+                <w:kern w:val="0"/>
+                <w:sz w:val="22"/>
+                <w:szCs w:val="22"/>
+                <w:lang w:val="es-MX" w:eastAsia="ja-JP" w:bidi="ar-SA"/>
+              </w:rPr>
+              <w:t>T-ARNPCV1</w:t>
+            </w:r>
+            <w:r>
+              <w:rPr>
+                <w:rFonts w:eastAsia="游明朝" w:cs=""/>
+                <w:kern w:val="0"/>
+                <w:sz w:val="22"/>
+                <w:szCs w:val="22"/>
+                <w:lang w:val="es-MX" w:eastAsia="ja-JP" w:bidi="ar-SA"/>
+              </w:rPr>
+              <w:t>1</w:t>
+            </w:r>
+          </w:p>
+        </w:tc>
+        <w:tc>
+          <w:tcPr>
+            <w:tcW w:w="3221" w:type="dxa"/>
+            <w:tcBorders/>
+          </w:tcPr>
+          <w:p>
+            <w:pPr>
+              <w:pStyle w:val="Normal"/>
+              <w:widowControl w:val="false"/>
+              <w:suppressAutoHyphens w:val="true"/>
               <w:spacing w:lineRule="auto" w:line="240" w:before="0" w:after="0"/>
               <w:jc w:val="both"/>
               <w:rPr>
@@ -2689,13 +3195,14 @@
         </w:tc>
         <w:tc>
           <w:tcPr>
-            <w:tcW w:w="1558" w:type="dxa"/>
-            <w:tcBorders/>
-          </w:tcPr>
-          <w:p>
-            <w:pPr>
-              <w:pStyle w:val="Normal"/>
-              <w:widowControl/>
+            <w:tcW w:w="1557" w:type="dxa"/>
+            <w:tcBorders/>
+          </w:tcPr>
+          <w:p>
+            <w:pPr>
+              <w:pStyle w:val="Normal"/>
+              <w:widowControl w:val="false"/>
+              <w:suppressAutoHyphens w:val="true"/>
               <w:spacing w:lineRule="auto" w:line="240" w:before="0" w:after="0"/>
               <w:jc w:val="both"/>
               <w:rPr>
@@ -2726,7 +3233,8 @@
           <w:p>
             <w:pPr>
               <w:pStyle w:val="Normal"/>
-              <w:widowControl/>
+              <w:widowControl w:val="false"/>
+              <w:suppressAutoHyphens w:val="true"/>
               <w:spacing w:lineRule="auto" w:line="240" w:before="0" w:after="0"/>
               <w:jc w:val="both"/>
               <w:rPr>
@@ -2751,13 +3259,14 @@
         </w:tc>
         <w:tc>
           <w:tcPr>
-            <w:tcW w:w="1270" w:type="dxa"/>
-            <w:tcBorders/>
-          </w:tcPr>
-          <w:p>
-            <w:pPr>
-              <w:pStyle w:val="Normal"/>
-              <w:widowControl/>
+            <w:tcW w:w="1271" w:type="dxa"/>
+            <w:tcBorders/>
+          </w:tcPr>
+          <w:p>
+            <w:pPr>
+              <w:pStyle w:val="Normal"/>
+              <w:widowControl w:val="false"/>
+              <w:suppressAutoHyphens w:val="true"/>
               <w:spacing w:lineRule="auto" w:line="240" w:before="0" w:after="0"/>
               <w:jc w:val="both"/>
               <w:rPr>
@@ -2782,44 +3291,46 @@
         </w:tc>
         <w:tc>
           <w:tcPr>
-            <w:tcW w:w="1578" w:type="dxa"/>
-            <w:tcBorders/>
-          </w:tcPr>
-          <w:p>
-            <w:pPr>
-              <w:pStyle w:val="Normal"/>
-              <w:widowControl/>
-              <w:spacing w:lineRule="auto" w:line="240" w:before="0" w:after="0"/>
-              <w:jc w:val="both"/>
-              <w:rPr>
-                <w:rFonts w:ascii="Calibri" w:hAnsi="Calibri" w:eastAsia="游明朝" w:cs=""/>
-                <w:kern w:val="0"/>
-                <w:sz w:val="22"/>
-                <w:szCs w:val="22"/>
-                <w:lang w:val="es-MX" w:eastAsia="ja-JP" w:bidi="ar-SA"/>
-              </w:rPr>
-            </w:pPr>
-            <w:r>
-              <w:rPr>
-                <w:rFonts w:eastAsia="游明朝" w:cs=""/>
-                <w:kern w:val="0"/>
-                <w:sz w:val="22"/>
-                <w:szCs w:val="22"/>
-                <w:lang w:val="es-MX" w:eastAsia="ja-JP" w:bidi="ar-SA"/>
-              </w:rPr>
-              <w:t>5</w:t>
-            </w:r>
-          </w:p>
-        </w:tc>
-        <w:tc>
-          <w:tcPr>
-            <w:tcW w:w="1218" w:type="dxa"/>
-            <w:tcBorders/>
-          </w:tcPr>
-          <w:p>
-            <w:pPr>
-              <w:pStyle w:val="Normal"/>
-              <w:widowControl/>
+            <w:tcW w:w="1580" w:type="dxa"/>
+            <w:tcBorders/>
+          </w:tcPr>
+          <w:p>
+            <w:pPr>
+              <w:pStyle w:val="Normal"/>
+              <w:widowControl w:val="false"/>
+              <w:suppressAutoHyphens w:val="true"/>
+              <w:spacing w:lineRule="auto" w:line="240" w:before="0" w:after="0"/>
+              <w:jc w:val="both"/>
+              <w:rPr>
+                <w:rFonts w:ascii="Calibri" w:hAnsi="Calibri" w:eastAsia="游明朝" w:cs=""/>
+                <w:kern w:val="0"/>
+                <w:sz w:val="22"/>
+                <w:szCs w:val="22"/>
+                <w:lang w:val="es-MX" w:eastAsia="ja-JP" w:bidi="ar-SA"/>
+              </w:rPr>
+            </w:pPr>
+            <w:r>
+              <w:rPr>
+                <w:rFonts w:eastAsia="游明朝" w:cs=""/>
+                <w:kern w:val="0"/>
+                <w:sz w:val="22"/>
+                <w:szCs w:val="22"/>
+                <w:lang w:val="es-MX" w:eastAsia="ja-JP" w:bidi="ar-SA"/>
+              </w:rPr>
+              <w:t>6</w:t>
+            </w:r>
+          </w:p>
+        </w:tc>
+        <w:tc>
+          <w:tcPr>
+            <w:tcW w:w="1217" w:type="dxa"/>
+            <w:tcBorders/>
+          </w:tcPr>
+          <w:p>
+            <w:pPr>
+              <w:pStyle w:val="Normal"/>
+              <w:widowControl w:val="false"/>
+              <w:suppressAutoHyphens w:val="true"/>
               <w:spacing w:lineRule="auto" w:line="240" w:before="0" w:after="0"/>
               <w:jc w:val="both"/>
               <w:rPr>
@@ -2844,24 +3355,25 @@
         </w:tc>
         <w:tc>
           <w:tcPr>
-            <w:tcW w:w="1511" w:type="dxa"/>
-            <w:tcBorders/>
-          </w:tcPr>
-          <w:p>
-            <w:pPr>
-              <w:pStyle w:val="Normal"/>
-              <w:widowControl/>
-              <w:spacing w:lineRule="auto" w:line="240" w:before="0" w:after="0"/>
-              <w:jc w:val="both"/>
-              <w:rPr>
-                <w:rFonts w:ascii="Calibri" w:hAnsi="Calibri" w:eastAsia="游明朝" w:cs=""/>
-                <w:kern w:val="0"/>
-                <w:sz w:val="22"/>
-                <w:szCs w:val="22"/>
-                <w:lang w:val="es-MX" w:eastAsia="ja-JP" w:bidi="ar-SA"/>
-              </w:rPr>
-            </w:pPr>
-            <w:bookmarkStart w:id="2" w:name="_Hlk129185520"/>
+            <w:tcW w:w="1509" w:type="dxa"/>
+            <w:tcBorders/>
+          </w:tcPr>
+          <w:p>
+            <w:pPr>
+              <w:pStyle w:val="Normal"/>
+              <w:widowControl w:val="false"/>
+              <w:suppressAutoHyphens w:val="true"/>
+              <w:spacing w:lineRule="auto" w:line="240" w:before="0" w:after="0"/>
+              <w:jc w:val="both"/>
+              <w:rPr>
+                <w:rFonts w:ascii="Calibri" w:hAnsi="Calibri" w:eastAsia="游明朝" w:cs=""/>
+                <w:kern w:val="0"/>
+                <w:sz w:val="22"/>
+                <w:szCs w:val="22"/>
+                <w:lang w:val="es-MX" w:eastAsia="ja-JP" w:bidi="ar-SA"/>
+              </w:rPr>
+            </w:pPr>
+            <w:bookmarkStart w:id="1" w:name="_Hlk129185520"/>
             <w:r>
               <w:rPr>
                 <w:rFonts w:eastAsia="游明朝" w:cs=""/>
@@ -2872,7 +3384,7 @@
               </w:rPr>
               <w:t>Enviar los reportes por email.</w:t>
             </w:r>
-            <w:bookmarkEnd w:id="2"/>
+            <w:bookmarkEnd w:id="1"/>
           </w:p>
         </w:tc>
       </w:tr>
@@ -3303,6 +3815,7 @@
     <w:qFormat/>
     <w:pPr>
       <w:widowControl/>
+      <w:suppressAutoHyphens w:val="true"/>
       <w:bidi w:val="0"/>
       <w:spacing w:lineRule="auto" w:line="259" w:before="0" w:after="160"/>
       <w:jc w:val="left"/>
@@ -3394,6 +3907,29 @@
       <w:contextualSpacing/>
     </w:pPr>
     <w:rPr/>
+  </w:style>
+  <w:style w:type="paragraph" w:styleId="TableContents">
+    <w:name w:val="Table Contents"/>
+    <w:basedOn w:val="Normal"/>
+    <w:qFormat/>
+    <w:pPr>
+      <w:widowControl w:val="false"/>
+      <w:suppressLineNumbers/>
+    </w:pPr>
+    <w:rPr/>
+  </w:style>
+  <w:style w:type="paragraph" w:styleId="TableHeading">
+    <w:name w:val="Table Heading"/>
+    <w:basedOn w:val="TableContents"/>
+    <w:qFormat/>
+    <w:pPr>
+      <w:suppressLineNumbers/>
+      <w:jc w:val="center"/>
+    </w:pPr>
+    <w:rPr>
+      <w:b/>
+      <w:bCs/>
+    </w:rPr>
   </w:style>
   <w:style w:type="numbering" w:styleId="NoList" w:default="1">
     <w:name w:val="No List"/>

</xml_diff>